<commit_message>
Advance Java - Server Setup
Advance Java - Server Setup
</commit_message>
<xml_diff>
--- a/docs/AdvJava.docx
+++ b/docs/AdvJava.docx
@@ -103,6 +103,9 @@
         <w:ind w:left="720"/>
       </w:pPr>
       <w:r>
+        <w:rPr>
+          <w:noProof/>
+        </w:rPr>
         <w:drawing>
           <wp:inline distT="0" distB="0" distL="0" distR="0" wp14:anchorId="11FAC6EC" wp14:editId="2FEF7773">
             <wp:extent cx="3204946" cy="1595967"/>
@@ -164,6 +167,570 @@
         <w:t xml:space="preserve">Setup tomcat into Eclipse. </w:t>
       </w:r>
     </w:p>
+    <w:p>
+      <w:pPr>
+        <w:pStyle w:val="NoSpacing"/>
+        <w:numPr>
+          <w:ilvl w:val="1"/>
+          <w:numId w:val="1"/>
+        </w:numPr>
+      </w:pPr>
+      <w:r>
+        <w:t>Open a workspace</w:t>
+      </w:r>
+    </w:p>
+    <w:p>
+      <w:pPr>
+        <w:pStyle w:val="NoSpacing"/>
+        <w:numPr>
+          <w:ilvl w:val="1"/>
+          <w:numId w:val="1"/>
+        </w:numPr>
+      </w:pPr>
+      <w:r>
+        <w:t>Set Eclipse perspective to “</w:t>
+      </w:r>
+      <w:r>
+        <w:rPr>
+          <w:b/>
+          <w:bCs/>
+        </w:rPr>
+        <w:t>Java EE</w:t>
+      </w:r>
+      <w:r>
+        <w:t xml:space="preserve">” </w:t>
+      </w:r>
+    </w:p>
+    <w:p>
+      <w:pPr>
+        <w:pStyle w:val="NoSpacing"/>
+        <w:ind w:left="1440"/>
+      </w:pPr>
+      <w:r>
+        <w:drawing>
+          <wp:inline distT="0" distB="0" distL="0" distR="0" wp14:anchorId="1C52F9C7" wp14:editId="6BAA625B">
+            <wp:extent cx="1911927" cy="1453555"/>
+            <wp:effectExtent l="0" t="0" r="0" b="0"/>
+            <wp:docPr id="3" name="Picture 3"/>
+            <wp:cNvGraphicFramePr>
+              <a:graphicFrameLocks xmlns:a="http://schemas.openxmlformats.org/drawingml/2006/main" noChangeAspect="1"/>
+            </wp:cNvGraphicFramePr>
+            <a:graphic xmlns:a="http://schemas.openxmlformats.org/drawingml/2006/main">
+              <a:graphicData uri="http://schemas.openxmlformats.org/drawingml/2006/picture">
+                <pic:pic xmlns:pic="http://schemas.openxmlformats.org/drawingml/2006/picture">
+                  <pic:nvPicPr>
+                    <pic:cNvPr id="1" name=""/>
+                    <pic:cNvPicPr/>
+                  </pic:nvPicPr>
+                  <pic:blipFill>
+                    <a:blip r:embed="rId7"/>
+                    <a:stretch>
+                      <a:fillRect/>
+                    </a:stretch>
+                  </pic:blipFill>
+                  <pic:spPr>
+                    <a:xfrm>
+                      <a:off x="0" y="0"/>
+                      <a:ext cx="1928172" cy="1465905"/>
+                    </a:xfrm>
+                    <a:prstGeom prst="rect">
+                      <a:avLst/>
+                    </a:prstGeom>
+                  </pic:spPr>
+                </pic:pic>
+              </a:graphicData>
+            </a:graphic>
+          </wp:inline>
+        </w:drawing>
+      </w:r>
+    </w:p>
+    <w:p>
+      <w:pPr>
+        <w:pStyle w:val="NoSpacing"/>
+        <w:numPr>
+          <w:ilvl w:val="1"/>
+          <w:numId w:val="1"/>
+        </w:numPr>
+      </w:pPr>
+      <w:r>
+        <w:t>Setup server into eclipse</w:t>
+      </w:r>
+    </w:p>
+    <w:p>
+      <w:pPr>
+        <w:pStyle w:val="NoSpacing"/>
+        <w:numPr>
+          <w:ilvl w:val="2"/>
+          <w:numId w:val="1"/>
+        </w:numPr>
+      </w:pPr>
+      <w:r>
+        <w:t>Go to “Servers” tab at the bottom of the screen.</w:t>
+      </w:r>
+    </w:p>
+    <w:p>
+      <w:pPr>
+        <w:pStyle w:val="NoSpacing"/>
+        <w:numPr>
+          <w:ilvl w:val="2"/>
+          <w:numId w:val="1"/>
+        </w:numPr>
+      </w:pPr>
+      <w:r>
+        <w:t>Click on the link to create new server.</w:t>
+      </w:r>
+    </w:p>
+    <w:p>
+      <w:pPr>
+        <w:pStyle w:val="NoSpacing"/>
+        <w:numPr>
+          <w:ilvl w:val="2"/>
+          <w:numId w:val="1"/>
+        </w:numPr>
+      </w:pPr>
+      <w:r>
+        <w:t>From the new window expand ‘Apache’ option.</w:t>
+      </w:r>
+    </w:p>
+    <w:p>
+      <w:pPr>
+        <w:pStyle w:val="NoSpacing"/>
+        <w:numPr>
+          <w:ilvl w:val="2"/>
+          <w:numId w:val="1"/>
+        </w:numPr>
+      </w:pPr>
+      <w:r>
+        <w:t>Select a tomcat version which is downloaded or installed</w:t>
+      </w:r>
+    </w:p>
+    <w:p>
+      <w:pPr>
+        <w:pStyle w:val="NoSpacing"/>
+        <w:numPr>
+          <w:ilvl w:val="2"/>
+          <w:numId w:val="1"/>
+        </w:numPr>
+      </w:pPr>
+      <w:r>
+        <w:t>After selecting the version click on “Next” button</w:t>
+      </w:r>
+      <w:r>
+        <w:t>.</w:t>
+      </w:r>
+    </w:p>
+    <w:p>
+      <w:pPr>
+        <w:pStyle w:val="NoSpacing"/>
+        <w:numPr>
+          <w:ilvl w:val="2"/>
+          <w:numId w:val="1"/>
+        </w:numPr>
+      </w:pPr>
+      <w:r>
+        <w:t>Browse for a</w:t>
+      </w:r>
+      <w:r>
+        <w:t>n</w:t>
+      </w:r>
+      <w:r>
+        <w:t xml:space="preserve"> installation/extracted folder of the tomcat</w:t>
+      </w:r>
+      <w:r>
+        <w:t>.</w:t>
+      </w:r>
+    </w:p>
+    <w:p>
+      <w:pPr>
+        <w:pStyle w:val="NoSpacing"/>
+        <w:numPr>
+          <w:ilvl w:val="2"/>
+          <w:numId w:val="1"/>
+        </w:numPr>
+      </w:pPr>
+      <w:r>
+        <w:t>Select a tomcat root/parent folder path.</w:t>
+      </w:r>
+    </w:p>
+    <w:p>
+      <w:pPr>
+        <w:pStyle w:val="NoSpacing"/>
+        <w:numPr>
+          <w:ilvl w:val="2"/>
+          <w:numId w:val="1"/>
+        </w:numPr>
+      </w:pPr>
+      <w:r>
+        <w:t>Click on “Next” and then click on “Finish”.</w:t>
+      </w:r>
+    </w:p>
+    <w:p>
+      <w:pPr>
+        <w:pStyle w:val="NoSpacing"/>
+        <w:numPr>
+          <w:ilvl w:val="2"/>
+          <w:numId w:val="1"/>
+        </w:numPr>
+      </w:pPr>
+      <w:r>
+        <w:t>Right click on the tomcat server from “Servers” tab</w:t>
+      </w:r>
+      <w:r>
+        <w:t xml:space="preserve"> </w:t>
+      </w:r>
+      <w:r>
+        <w:t xml:space="preserve">and select “Start” </w:t>
+      </w:r>
+      <w:r>
+        <w:t>option</w:t>
+      </w:r>
+      <w:r>
+        <w:t>.</w:t>
+      </w:r>
+    </w:p>
+    <w:p>
+      <w:pPr>
+        <w:pStyle w:val="NoSpacing"/>
+        <w:numPr>
+          <w:ilvl w:val="2"/>
+          <w:numId w:val="1"/>
+        </w:numPr>
+      </w:pPr>
+      <w:r>
+        <w:t>You can see the startup message in the console “</w:t>
+      </w:r>
+      <w:r>
+        <w:rPr>
+          <w:rFonts w:ascii="Consolas" w:hAnsi="Consolas" w:cs="Consolas"/>
+          <w:color w:val="FF0000"/>
+          <w:sz w:val="20"/>
+          <w:szCs w:val="20"/>
+        </w:rPr>
+        <w:t>INFO: Server startup in [827] milliseconds</w:t>
+      </w:r>
+      <w:r>
+        <w:t>”.</w:t>
+      </w:r>
+    </w:p>
+    <w:p>
+      <w:pPr>
+        <w:pStyle w:val="NoSpacing"/>
+      </w:pPr>
+    </w:p>
+    <w:p>
+      <w:pPr>
+        <w:pStyle w:val="NoSpacing"/>
+      </w:pPr>
+    </w:p>
+    <w:p>
+      <w:pPr>
+        <w:rPr>
+          <w:b/>
+          <w:bCs/>
+        </w:rPr>
+      </w:pPr>
+      <w:r>
+        <w:rPr>
+          <w:b/>
+          <w:bCs/>
+        </w:rPr>
+        <w:br w:type="page"/>
+      </w:r>
+    </w:p>
+    <w:p>
+      <w:pPr>
+        <w:pStyle w:val="NoSpacing"/>
+        <w:rPr>
+          <w:b/>
+          <w:bCs/>
+        </w:rPr>
+      </w:pPr>
+      <w:r>
+        <w:rPr>
+          <w:b/>
+          <w:bCs/>
+        </w:rPr>
+        <w:lastRenderedPageBreak/>
+        <w:t>Web Application</w:t>
+      </w:r>
+    </w:p>
+    <w:p>
+      <w:pPr>
+        <w:pStyle w:val="NoSpacing"/>
+        <w:numPr>
+          <w:ilvl w:val="0"/>
+          <w:numId w:val="2"/>
+        </w:numPr>
+      </w:pPr>
+      <w:r>
+        <w:t>It is also known as client server application.</w:t>
+      </w:r>
+    </w:p>
+    <w:p>
+      <w:pPr>
+        <w:pStyle w:val="NoSpacing"/>
+        <w:numPr>
+          <w:ilvl w:val="0"/>
+          <w:numId w:val="2"/>
+        </w:numPr>
+      </w:pPr>
+      <w:r>
+        <w:t>This application can be access over a network.</w:t>
+      </w:r>
+    </w:p>
+    <w:p>
+      <w:pPr>
+        <w:pStyle w:val="NoSpacing"/>
+        <w:numPr>
+          <w:ilvl w:val="0"/>
+          <w:numId w:val="2"/>
+        </w:numPr>
+      </w:pPr>
+      <w:r>
+        <w:t xml:space="preserve">To run </w:t>
+      </w:r>
+      <w:proofErr w:type="gramStart"/>
+      <w:r>
+        <w:t>this applications</w:t>
+      </w:r>
+      <w:proofErr w:type="gramEnd"/>
+      <w:r>
+        <w:t xml:space="preserve"> then you do not requires any installation or setup on you system.</w:t>
+      </w:r>
+    </w:p>
+    <w:p>
+      <w:pPr>
+        <w:pStyle w:val="NoSpacing"/>
+        <w:numPr>
+          <w:ilvl w:val="0"/>
+          <w:numId w:val="2"/>
+        </w:numPr>
+      </w:pPr>
+      <w:r>
+        <w:t>There are 2 types of web application</w:t>
+      </w:r>
+    </w:p>
+    <w:p>
+      <w:pPr>
+        <w:pStyle w:val="NoSpacing"/>
+        <w:numPr>
+          <w:ilvl w:val="1"/>
+          <w:numId w:val="2"/>
+        </w:numPr>
+      </w:pPr>
+      <w:r>
+        <w:t>Static Web Application</w:t>
+      </w:r>
+    </w:p>
+    <w:p>
+      <w:pPr>
+        <w:pStyle w:val="NoSpacing"/>
+        <w:numPr>
+          <w:ilvl w:val="2"/>
+          <w:numId w:val="2"/>
+        </w:numPr>
+      </w:pPr>
+      <w:r>
+        <w:t>The web application/sites which content is same for every user.</w:t>
+      </w:r>
+    </w:p>
+    <w:p>
+      <w:pPr>
+        <w:pStyle w:val="NoSpacing"/>
+        <w:numPr>
+          <w:ilvl w:val="2"/>
+          <w:numId w:val="2"/>
+        </w:numPr>
+      </w:pPr>
+      <w:r>
+        <w:t xml:space="preserve">These applications are mostly an informative web </w:t>
+      </w:r>
+      <w:proofErr w:type="gramStart"/>
+      <w:r>
+        <w:t>sites</w:t>
+      </w:r>
+      <w:proofErr w:type="gramEnd"/>
+      <w:r>
+        <w:t>.</w:t>
+      </w:r>
+    </w:p>
+    <w:p>
+      <w:pPr>
+        <w:pStyle w:val="NoSpacing"/>
+        <w:numPr>
+          <w:ilvl w:val="2"/>
+          <w:numId w:val="2"/>
+        </w:numPr>
+      </w:pPr>
+      <w:r>
+        <w:t xml:space="preserve">You can develop these types of application using a </w:t>
+      </w:r>
+      <w:proofErr w:type="gramStart"/>
+      <w:r>
+        <w:t>Front end</w:t>
+      </w:r>
+      <w:proofErr w:type="gramEnd"/>
+      <w:r>
+        <w:t xml:space="preserve"> technology such as </w:t>
+      </w:r>
+    </w:p>
+    <w:p>
+      <w:pPr>
+        <w:pStyle w:val="NoSpacing"/>
+        <w:ind w:left="2160"/>
+      </w:pPr>
+      <w:r>
+        <w:t>Html, CSS, JS etc.</w:t>
+      </w:r>
+    </w:p>
+    <w:p>
+      <w:pPr>
+        <w:pStyle w:val="NoSpacing"/>
+        <w:numPr>
+          <w:ilvl w:val="1"/>
+          <w:numId w:val="2"/>
+        </w:numPr>
+        <w:rPr>
+          <w:b/>
+          <w:bCs/>
+        </w:rPr>
+      </w:pPr>
+      <w:r>
+        <w:rPr>
+          <w:b/>
+          <w:bCs/>
+        </w:rPr>
+        <w:t>Dynamic Web Application</w:t>
+      </w:r>
+    </w:p>
+    <w:p>
+      <w:pPr>
+        <w:pStyle w:val="NoSpacing"/>
+        <w:numPr>
+          <w:ilvl w:val="2"/>
+          <w:numId w:val="2"/>
+        </w:numPr>
+      </w:pPr>
+      <w:r>
+        <w:t>The content of the page will be different for every user.</w:t>
+      </w:r>
+    </w:p>
+    <w:p>
+      <w:pPr>
+        <w:pStyle w:val="NoSpacing"/>
+        <w:numPr>
+          <w:ilvl w:val="2"/>
+          <w:numId w:val="2"/>
+        </w:numPr>
+      </w:pPr>
+      <w:r>
+        <w:t>These applications are like social sites, e-commerce site, banking sites etc.</w:t>
+      </w:r>
+    </w:p>
+    <w:p>
+      <w:pPr>
+        <w:pStyle w:val="NoSpacing"/>
+        <w:numPr>
+          <w:ilvl w:val="2"/>
+          <w:numId w:val="2"/>
+        </w:numPr>
+      </w:pPr>
+      <w:r>
+        <w:t xml:space="preserve">You will </w:t>
+      </w:r>
+      <w:proofErr w:type="gramStart"/>
+      <w:r>
+        <w:t>required</w:t>
+      </w:r>
+      <w:proofErr w:type="gramEnd"/>
+      <w:r>
+        <w:t xml:space="preserve"> front end and backend both the technologies to develop such type of application.  </w:t>
+      </w:r>
+    </w:p>
+    <w:p>
+      <w:pPr>
+        <w:pStyle w:val="NoSpacing"/>
+      </w:pPr>
+    </w:p>
+    <w:p>
+      <w:pPr>
+        <w:pStyle w:val="NoSpacing"/>
+        <w:rPr>
+          <w:b/>
+          <w:bCs/>
+        </w:rPr>
+      </w:pPr>
+      <w:r>
+        <w:rPr>
+          <w:b/>
+          <w:bCs/>
+        </w:rPr>
+        <w:t>Structure of Web Application (Component)</w:t>
+      </w:r>
+    </w:p>
+    <w:p>
+      <w:pPr>
+        <w:pStyle w:val="NoSpacing"/>
+      </w:pPr>
+    </w:p>
+    <w:p>
+      <w:pPr>
+        <w:pStyle w:val="NoSpacing"/>
+      </w:pPr>
+      <w:r>
+        <w:rPr>
+          <w:noProof/>
+        </w:rPr>
+        <w:drawing>
+          <wp:inline distT="0" distB="0" distL="0" distR="0" wp14:anchorId="61E99EE6" wp14:editId="2669D34D">
+            <wp:extent cx="4142811" cy="1330036"/>
+            <wp:effectExtent l="0" t="0" r="0" b="3810"/>
+            <wp:docPr id="2" name="Picture 2"/>
+            <wp:cNvGraphicFramePr>
+              <a:graphicFrameLocks xmlns:a="http://schemas.openxmlformats.org/drawingml/2006/main" noChangeAspect="1"/>
+            </wp:cNvGraphicFramePr>
+            <a:graphic xmlns:a="http://schemas.openxmlformats.org/drawingml/2006/main">
+              <a:graphicData uri="http://schemas.openxmlformats.org/drawingml/2006/picture">
+                <pic:pic xmlns:pic="http://schemas.openxmlformats.org/drawingml/2006/picture">
+                  <pic:nvPicPr>
+                    <pic:cNvPr id="0" name="Picture 1"/>
+                    <pic:cNvPicPr>
+                      <a:picLocks noChangeAspect="1" noChangeArrowheads="1"/>
+                    </pic:cNvPicPr>
+                  </pic:nvPicPr>
+                  <pic:blipFill>
+                    <a:blip r:embed="rId8" cstate="print">
+                      <a:extLst>
+                        <a:ext uri="{28A0092B-C50C-407E-A947-70E740481C1C}">
+                          <a14:useLocalDpi xmlns:a14="http://schemas.microsoft.com/office/drawing/2010/main" val="0"/>
+                        </a:ext>
+                      </a:extLst>
+                    </a:blip>
+                    <a:srcRect/>
+                    <a:stretch>
+                      <a:fillRect/>
+                    </a:stretch>
+                  </pic:blipFill>
+                  <pic:spPr bwMode="auto">
+                    <a:xfrm>
+                      <a:off x="0" y="0"/>
+                      <a:ext cx="4157196" cy="1334654"/>
+                    </a:xfrm>
+                    <a:prstGeom prst="rect">
+                      <a:avLst/>
+                    </a:prstGeom>
+                    <a:noFill/>
+                    <a:ln>
+                      <a:noFill/>
+                    </a:ln>
+                  </pic:spPr>
+                </pic:pic>
+              </a:graphicData>
+            </a:graphic>
+          </wp:inline>
+        </w:drawing>
+      </w:r>
+    </w:p>
     <w:sectPr>
       <w:pgSz w:w="12240" w:h="15840"/>
       <w:pgMar w:top="1440" w:right="1440" w:bottom="1440" w:left="1440" w:header="720" w:footer="720" w:gutter="0"/>
@@ -192,7 +759,7 @@
         <w:rFonts w:hint="default"/>
       </w:rPr>
     </w:lvl>
-    <w:lvl w:ilvl="1" w:tplc="04090019" w:tentative="1">
+    <w:lvl w:ilvl="1" w:tplc="04090019">
       <w:start w:val="1"/>
       <w:numFmt w:val="lowerLetter"/>
       <w:lvlText w:val="%2."/>
@@ -201,7 +768,7 @@
         <w:ind w:left="1440" w:hanging="360"/>
       </w:pPr>
     </w:lvl>
-    <w:lvl w:ilvl="2" w:tplc="0409001B" w:tentative="1">
+    <w:lvl w:ilvl="2" w:tplc="0409001B">
       <w:start w:val="1"/>
       <w:numFmt w:val="lowerRoman"/>
       <w:lvlText w:val="%3."/>
@@ -265,8 +832,100 @@
       </w:pPr>
     </w:lvl>
   </w:abstractNum>
+  <w:abstractNum w:abstractNumId="1" w15:restartNumberingAfterBreak="0">
+    <w:nsid w:val="33127028"/>
+    <w:multiLevelType w:val="hybridMultilevel"/>
+    <w:tmpl w:val="9E7ED140"/>
+    <w:lvl w:ilvl="0" w:tplc="0409000F">
+      <w:start w:val="1"/>
+      <w:numFmt w:val="decimal"/>
+      <w:lvlText w:val="%1."/>
+      <w:lvlJc w:val="left"/>
+      <w:pPr>
+        <w:ind w:left="720" w:hanging="360"/>
+      </w:pPr>
+      <w:rPr>
+        <w:rFonts w:hint="default"/>
+      </w:rPr>
+    </w:lvl>
+    <w:lvl w:ilvl="1" w:tplc="04090019">
+      <w:start w:val="1"/>
+      <w:numFmt w:val="lowerLetter"/>
+      <w:lvlText w:val="%2."/>
+      <w:lvlJc w:val="left"/>
+      <w:pPr>
+        <w:ind w:left="1440" w:hanging="360"/>
+      </w:pPr>
+    </w:lvl>
+    <w:lvl w:ilvl="2" w:tplc="0409001B">
+      <w:start w:val="1"/>
+      <w:numFmt w:val="lowerRoman"/>
+      <w:lvlText w:val="%3."/>
+      <w:lvlJc w:val="right"/>
+      <w:pPr>
+        <w:ind w:left="2160" w:hanging="180"/>
+      </w:pPr>
+    </w:lvl>
+    <w:lvl w:ilvl="3" w:tplc="0409000F" w:tentative="1">
+      <w:start w:val="1"/>
+      <w:numFmt w:val="decimal"/>
+      <w:lvlText w:val="%4."/>
+      <w:lvlJc w:val="left"/>
+      <w:pPr>
+        <w:ind w:left="2880" w:hanging="360"/>
+      </w:pPr>
+    </w:lvl>
+    <w:lvl w:ilvl="4" w:tplc="04090019" w:tentative="1">
+      <w:start w:val="1"/>
+      <w:numFmt w:val="lowerLetter"/>
+      <w:lvlText w:val="%5."/>
+      <w:lvlJc w:val="left"/>
+      <w:pPr>
+        <w:ind w:left="3600" w:hanging="360"/>
+      </w:pPr>
+    </w:lvl>
+    <w:lvl w:ilvl="5" w:tplc="0409001B" w:tentative="1">
+      <w:start w:val="1"/>
+      <w:numFmt w:val="lowerRoman"/>
+      <w:lvlText w:val="%6."/>
+      <w:lvlJc w:val="right"/>
+      <w:pPr>
+        <w:ind w:left="4320" w:hanging="180"/>
+      </w:pPr>
+    </w:lvl>
+    <w:lvl w:ilvl="6" w:tplc="0409000F" w:tentative="1">
+      <w:start w:val="1"/>
+      <w:numFmt w:val="decimal"/>
+      <w:lvlText w:val="%7."/>
+      <w:lvlJc w:val="left"/>
+      <w:pPr>
+        <w:ind w:left="5040" w:hanging="360"/>
+      </w:pPr>
+    </w:lvl>
+    <w:lvl w:ilvl="7" w:tplc="04090019" w:tentative="1">
+      <w:start w:val="1"/>
+      <w:numFmt w:val="lowerLetter"/>
+      <w:lvlText w:val="%8."/>
+      <w:lvlJc w:val="left"/>
+      <w:pPr>
+        <w:ind w:left="5760" w:hanging="360"/>
+      </w:pPr>
+    </w:lvl>
+    <w:lvl w:ilvl="8" w:tplc="0409001B" w:tentative="1">
+      <w:start w:val="1"/>
+      <w:numFmt w:val="lowerRoman"/>
+      <w:lvlText w:val="%9."/>
+      <w:lvlJc w:val="right"/>
+      <w:pPr>
+        <w:ind w:left="6480" w:hanging="180"/>
+      </w:pPr>
+    </w:lvl>
+  </w:abstractNum>
   <w:num w:numId="1" w16cid:durableId="638190585">
     <w:abstractNumId w:val="0"/>
+  </w:num>
+  <w:num w:numId="2" w16cid:durableId="1498036272">
+    <w:abstractNumId w:val="1"/>
   </w:num>
 </w:numbering>
 </file>

</xml_diff>

<commit_message>
Returning  a response using servlet
Returning  a response using servlet
</commit_message>
<xml_diff>
--- a/docs/AdvJava.docx
+++ b/docs/AdvJava.docx
@@ -207,6 +207,9 @@
         <w:ind w:left="1440"/>
       </w:pPr>
       <w:r>
+        <w:rPr>
+          <w:noProof/>
+        </w:rPr>
         <w:drawing>
           <wp:inline distT="0" distB="0" distL="0" distR="0" wp14:anchorId="1C52F9C7" wp14:editId="6BAA625B">
             <wp:extent cx="1911927" cy="1453555"/>
@@ -731,6 +734,705 @@
         </w:drawing>
       </w:r>
     </w:p>
+    <w:p>
+      <w:pPr>
+        <w:pStyle w:val="NoSpacing"/>
+      </w:pPr>
+    </w:p>
+    <w:p>
+      <w:pPr>
+        <w:pStyle w:val="NoSpacing"/>
+        <w:rPr>
+          <w:b/>
+          <w:bCs/>
+          <w:u w:val="single"/>
+        </w:rPr>
+      </w:pPr>
+      <w:r>
+        <w:rPr>
+          <w:b/>
+          <w:bCs/>
+          <w:u w:val="single"/>
+        </w:rPr>
+        <w:t>Steps to Create Dynamic Web Application</w:t>
+      </w:r>
+    </w:p>
+    <w:p>
+      <w:pPr>
+        <w:pStyle w:val="NoSpacing"/>
+        <w:numPr>
+          <w:ilvl w:val="0"/>
+          <w:numId w:val="4"/>
+        </w:numPr>
+      </w:pPr>
+      <w:r>
+        <w:t>‘‘</w:t>
+      </w:r>
+      <w:r>
+        <w:t>File</w:t>
+      </w:r>
+      <w:r>
+        <w:t>”</w:t>
+      </w:r>
+      <w:r>
+        <w:t xml:space="preserve"> Menu</w:t>
+      </w:r>
+      <w:r>
+        <w:t xml:space="preserve"> -&gt; “New” Option -&gt; click on “Dynamic Web Project”</w:t>
+      </w:r>
+      <w:r>
+        <w:t xml:space="preserve"> </w:t>
+      </w:r>
+    </w:p>
+    <w:p>
+      <w:pPr>
+        <w:pStyle w:val="NoSpacing"/>
+        <w:numPr>
+          <w:ilvl w:val="0"/>
+          <w:numId w:val="4"/>
+        </w:numPr>
+      </w:pPr>
+      <w:r>
+        <w:t>Provide Name of the project in the new window.</w:t>
+      </w:r>
+    </w:p>
+    <w:p>
+      <w:pPr>
+        <w:pStyle w:val="NoSpacing"/>
+        <w:numPr>
+          <w:ilvl w:val="0"/>
+          <w:numId w:val="4"/>
+        </w:numPr>
+      </w:pPr>
+      <w:r>
+        <w:t>Make sure that you target runtime must be selected and it must not be “&lt;None&gt;”</w:t>
+      </w:r>
+    </w:p>
+    <w:p>
+      <w:pPr>
+        <w:pStyle w:val="NoSpacing"/>
+        <w:numPr>
+          <w:ilvl w:val="0"/>
+          <w:numId w:val="4"/>
+        </w:numPr>
+      </w:pPr>
+      <w:r>
+        <w:t>Click On “Next” again click on “Next” button</w:t>
+      </w:r>
+    </w:p>
+    <w:p>
+      <w:pPr>
+        <w:pStyle w:val="NoSpacing"/>
+        <w:numPr>
+          <w:ilvl w:val="0"/>
+          <w:numId w:val="4"/>
+        </w:numPr>
+      </w:pPr>
+      <w:r>
+        <w:t>Make Sure that you have checked “Generate web.xml deployment descriptor” option</w:t>
+      </w:r>
+      <w:r>
+        <w:t>.</w:t>
+      </w:r>
+    </w:p>
+    <w:p>
+      <w:pPr>
+        <w:pStyle w:val="NoSpacing"/>
+        <w:numPr>
+          <w:ilvl w:val="0"/>
+          <w:numId w:val="4"/>
+        </w:numPr>
+      </w:pPr>
+      <w:r>
+        <w:t>Click on Finish button.</w:t>
+      </w:r>
+    </w:p>
+    <w:p>
+      <w:pPr>
+        <w:pStyle w:val="NoSpacing"/>
+      </w:pPr>
+    </w:p>
+    <w:p>
+      <w:pPr>
+        <w:pStyle w:val="NoSpacing"/>
+        <w:ind w:left="360"/>
+      </w:pPr>
+      <w:r>
+        <w:rPr>
+          <w:noProof/>
+        </w:rPr>
+        <w:drawing>
+          <wp:inline distT="0" distB="0" distL="0" distR="0" wp14:anchorId="677BEC92" wp14:editId="26D614BF">
+            <wp:extent cx="4215461" cy="1893805"/>
+            <wp:effectExtent l="0" t="0" r="0" b="0"/>
+            <wp:docPr id="5" name="Picture 5"/>
+            <wp:cNvGraphicFramePr>
+              <a:graphicFrameLocks xmlns:a="http://schemas.openxmlformats.org/drawingml/2006/main" noChangeAspect="1"/>
+            </wp:cNvGraphicFramePr>
+            <a:graphic xmlns:a="http://schemas.openxmlformats.org/drawingml/2006/main">
+              <a:graphicData uri="http://schemas.openxmlformats.org/drawingml/2006/picture">
+                <pic:pic xmlns:pic="http://schemas.openxmlformats.org/drawingml/2006/picture">
+                  <pic:nvPicPr>
+                    <pic:cNvPr id="0" name="Picture 2"/>
+                    <pic:cNvPicPr>
+                      <a:picLocks noChangeAspect="1" noChangeArrowheads="1"/>
+                    </pic:cNvPicPr>
+                  </pic:nvPicPr>
+                  <pic:blipFill>
+                    <a:blip r:embed="rId9" cstate="print">
+                      <a:extLst>
+                        <a:ext uri="{28A0092B-C50C-407E-A947-70E740481C1C}">
+                          <a14:useLocalDpi xmlns:a14="http://schemas.microsoft.com/office/drawing/2010/main" val="0"/>
+                        </a:ext>
+                      </a:extLst>
+                    </a:blip>
+                    <a:srcRect/>
+                    <a:stretch>
+                      <a:fillRect/>
+                    </a:stretch>
+                  </pic:blipFill>
+                  <pic:spPr bwMode="auto">
+                    <a:xfrm>
+                      <a:off x="0" y="0"/>
+                      <a:ext cx="4220822" cy="1896213"/>
+                    </a:xfrm>
+                    <a:prstGeom prst="rect">
+                      <a:avLst/>
+                    </a:prstGeom>
+                    <a:noFill/>
+                    <a:ln>
+                      <a:noFill/>
+                    </a:ln>
+                  </pic:spPr>
+                </pic:pic>
+              </a:graphicData>
+            </a:graphic>
+          </wp:inline>
+        </w:drawing>
+      </w:r>
+    </w:p>
+    <w:p>
+      <w:r>
+        <w:br w:type="page"/>
+      </w:r>
+    </w:p>
+    <w:p>
+      <w:pPr>
+        <w:pStyle w:val="NoSpacing"/>
+        <w:rPr>
+          <w:b/>
+          <w:bCs/>
+          <w:u w:val="single"/>
+        </w:rPr>
+      </w:pPr>
+      <w:r>
+        <w:rPr>
+          <w:b/>
+          <w:bCs/>
+          <w:u w:val="single"/>
+        </w:rPr>
+        <w:lastRenderedPageBreak/>
+        <w:t>Servlet</w:t>
+      </w:r>
+    </w:p>
+    <w:p>
+      <w:pPr>
+        <w:pStyle w:val="NoSpacing"/>
+        <w:numPr>
+          <w:ilvl w:val="0"/>
+          <w:numId w:val="5"/>
+        </w:numPr>
+      </w:pPr>
+      <w:r>
+        <w:t xml:space="preserve">Servlet are the java classes. Which is use to create a dynamic web </w:t>
+      </w:r>
+      <w:proofErr w:type="gramStart"/>
+      <w:r>
+        <w:t>pages</w:t>
+      </w:r>
+      <w:proofErr w:type="gramEnd"/>
+      <w:r>
+        <w:t>.</w:t>
+      </w:r>
+      <w:r>
+        <w:t xml:space="preserve"> </w:t>
+      </w:r>
+    </w:p>
+    <w:p>
+      <w:pPr>
+        <w:pStyle w:val="NoSpacing"/>
+        <w:numPr>
+          <w:ilvl w:val="0"/>
+          <w:numId w:val="5"/>
+        </w:numPr>
+      </w:pPr>
+      <w:r>
+        <w:t>The file extension of the servlet is .java</w:t>
+      </w:r>
+    </w:p>
+    <w:p>
+      <w:pPr>
+        <w:pStyle w:val="NoSpacing"/>
+        <w:numPr>
+          <w:ilvl w:val="0"/>
+          <w:numId w:val="5"/>
+        </w:numPr>
+      </w:pPr>
+      <w:r>
+        <w:t>In side servlet you can write a java code and HTML, CSS code to create a web page.</w:t>
+      </w:r>
+    </w:p>
+    <w:p>
+      <w:pPr>
+        <w:pStyle w:val="NoSpacing"/>
+        <w:numPr>
+          <w:ilvl w:val="0"/>
+          <w:numId w:val="5"/>
+        </w:numPr>
+      </w:pPr>
+      <w:r>
+        <w:t>Servlet do not have main method.</w:t>
+      </w:r>
+    </w:p>
+    <w:p>
+      <w:pPr>
+        <w:pStyle w:val="NoSpacing"/>
+        <w:numPr>
+          <w:ilvl w:val="0"/>
+          <w:numId w:val="5"/>
+        </w:numPr>
+      </w:pPr>
+      <w:r>
+        <w:t xml:space="preserve">Servlet classes are executed by Server. </w:t>
+      </w:r>
+    </w:p>
+    <w:p>
+      <w:pPr>
+        <w:pStyle w:val="NoSpacing"/>
+        <w:numPr>
+          <w:ilvl w:val="0"/>
+          <w:numId w:val="5"/>
+        </w:numPr>
+      </w:pPr>
+      <w:r>
+        <w:t>Every servlet has a unique URL using which the end user can access the functionalities from the servlet.</w:t>
+      </w:r>
+    </w:p>
+    <w:p>
+      <w:pPr>
+        <w:pStyle w:val="NoSpacing"/>
+        <w:numPr>
+          <w:ilvl w:val="0"/>
+          <w:numId w:val="5"/>
+        </w:numPr>
+      </w:pPr>
+      <w:r>
+        <w:t>Servlets are mainly used for Getting a user request and Data, processing a request and generate a response.</w:t>
+      </w:r>
+    </w:p>
+    <w:p>
+      <w:pPr>
+        <w:pStyle w:val="NoSpacing"/>
+        <w:numPr>
+          <w:ilvl w:val="0"/>
+          <w:numId w:val="5"/>
+        </w:numPr>
+      </w:pPr>
+      <w:r>
+        <w:t xml:space="preserve">Servlet Objects will be </w:t>
+      </w:r>
+      <w:proofErr w:type="gramStart"/>
+      <w:r>
+        <w:t>create</w:t>
+      </w:r>
+      <w:proofErr w:type="gramEnd"/>
+      <w:r>
+        <w:t xml:space="preserve"> and manage by a servlet container which is a part of server.</w:t>
+      </w:r>
+    </w:p>
+    <w:p>
+      <w:pPr>
+        <w:pStyle w:val="NoSpacing"/>
+        <w:numPr>
+          <w:ilvl w:val="0"/>
+          <w:numId w:val="5"/>
+        </w:numPr>
+      </w:pPr>
+      <w:r>
+        <w:t>In an application there is only one servlet object created which is shared between a multiple request.</w:t>
+      </w:r>
+    </w:p>
+    <w:p>
+      <w:pPr>
+        <w:pStyle w:val="NoSpacing"/>
+      </w:pPr>
+    </w:p>
+    <w:p>
+      <w:pPr>
+        <w:pStyle w:val="NoSpacing"/>
+        <w:rPr>
+          <w:b/>
+          <w:bCs/>
+          <w:u w:val="single"/>
+        </w:rPr>
+      </w:pPr>
+      <w:r>
+        <w:rPr>
+          <w:b/>
+          <w:bCs/>
+          <w:u w:val="single"/>
+        </w:rPr>
+        <w:t>Steps to Create a Servlet</w:t>
+      </w:r>
+    </w:p>
+    <w:p>
+      <w:pPr>
+        <w:pStyle w:val="NoSpacing"/>
+        <w:numPr>
+          <w:ilvl w:val="0"/>
+          <w:numId w:val="6"/>
+        </w:numPr>
+      </w:pPr>
+      <w:r>
+        <w:t xml:space="preserve">Right </w:t>
+      </w:r>
+      <w:r>
+        <w:t xml:space="preserve">click on </w:t>
+      </w:r>
+      <w:proofErr w:type="spellStart"/>
+      <w:r>
+        <w:t>src</w:t>
+      </w:r>
+      <w:proofErr w:type="spellEnd"/>
+      <w:r>
+        <w:t>/main/java -&gt; “New” option -&gt; click on “Servlet” option</w:t>
+      </w:r>
+    </w:p>
+    <w:p>
+      <w:pPr>
+        <w:pStyle w:val="NoSpacing"/>
+        <w:numPr>
+          <w:ilvl w:val="0"/>
+          <w:numId w:val="6"/>
+        </w:numPr>
+      </w:pPr>
+      <w:r>
+        <w:t>Provide a class name -&gt; Click on “Next”</w:t>
+      </w:r>
+    </w:p>
+    <w:p>
+      <w:pPr>
+        <w:pStyle w:val="NoSpacing"/>
+        <w:numPr>
+          <w:ilvl w:val="0"/>
+          <w:numId w:val="6"/>
+        </w:numPr>
+      </w:pPr>
+      <w:r>
+        <w:t>You can see the URL of the servlet on the screen</w:t>
+      </w:r>
+      <w:r>
+        <w:t xml:space="preserve"> (set the default option in this screen)</w:t>
+      </w:r>
+      <w:r>
+        <w:t xml:space="preserve"> -&gt; click on “Next” button</w:t>
+      </w:r>
+    </w:p>
+    <w:p>
+      <w:pPr>
+        <w:pStyle w:val="NoSpacing"/>
+        <w:numPr>
+          <w:ilvl w:val="0"/>
+          <w:numId w:val="6"/>
+        </w:numPr>
+      </w:pPr>
+      <w:r>
+        <w:t>Select the “service” checked box and de-select other check boxes</w:t>
+      </w:r>
+      <w:r>
+        <w:t xml:space="preserve"> -&gt; click on “Finish”</w:t>
+      </w:r>
+    </w:p>
+    <w:p>
+      <w:pPr>
+        <w:pStyle w:val="NoSpacing"/>
+        <w:ind w:left="720"/>
+      </w:pPr>
+      <w:r>
+        <w:drawing>
+          <wp:inline distT="0" distB="0" distL="0" distR="0" wp14:anchorId="0A02A00F" wp14:editId="4BB3ED1E">
+            <wp:extent cx="1794510" cy="1379425"/>
+            <wp:effectExtent l="0" t="0" r="0" b="0"/>
+            <wp:docPr id="6" name="Picture 6"/>
+            <wp:cNvGraphicFramePr>
+              <a:graphicFrameLocks xmlns:a="http://schemas.openxmlformats.org/drawingml/2006/main" noChangeAspect="1"/>
+            </wp:cNvGraphicFramePr>
+            <a:graphic xmlns:a="http://schemas.openxmlformats.org/drawingml/2006/main">
+              <a:graphicData uri="http://schemas.openxmlformats.org/drawingml/2006/picture">
+                <pic:pic xmlns:pic="http://schemas.openxmlformats.org/drawingml/2006/picture">
+                  <pic:nvPicPr>
+                    <pic:cNvPr id="1" name=""/>
+                    <pic:cNvPicPr/>
+                  </pic:nvPicPr>
+                  <pic:blipFill>
+                    <a:blip r:embed="rId10"/>
+                    <a:stretch>
+                      <a:fillRect/>
+                    </a:stretch>
+                  </pic:blipFill>
+                  <pic:spPr>
+                    <a:xfrm>
+                      <a:off x="0" y="0"/>
+                      <a:ext cx="1799765" cy="1383465"/>
+                    </a:xfrm>
+                    <a:prstGeom prst="rect">
+                      <a:avLst/>
+                    </a:prstGeom>
+                  </pic:spPr>
+                </pic:pic>
+              </a:graphicData>
+            </a:graphic>
+          </wp:inline>
+        </w:drawing>
+      </w:r>
+    </w:p>
+    <w:p>
+      <w:pPr>
+        <w:pStyle w:val="NoSpacing"/>
+      </w:pPr>
+    </w:p>
+    <w:p>
+      <w:pPr>
+        <w:pStyle w:val="NoSpacing"/>
+        <w:rPr>
+          <w:b/>
+          <w:bCs/>
+          <w:u w:val="single"/>
+        </w:rPr>
+      </w:pPr>
+      <w:r>
+        <w:rPr>
+          <w:b/>
+          <w:bCs/>
+          <w:u w:val="single"/>
+        </w:rPr>
+        <w:t>Return Response from the servlet</w:t>
+      </w:r>
+    </w:p>
+    <w:p>
+      <w:pPr>
+        <w:pStyle w:val="NoSpacing"/>
+        <w:numPr>
+          <w:ilvl w:val="0"/>
+          <w:numId w:val="7"/>
+        </w:numPr>
+        <w:rPr>
+          <w:b/>
+          <w:bCs/>
+          <w:u w:val="single"/>
+        </w:rPr>
+      </w:pPr>
+      <w:r>
+        <w:t>Set the type of response which is going to end user.</w:t>
+      </w:r>
+    </w:p>
+    <w:p>
+      <w:pPr>
+        <w:pStyle w:val="NoSpacing"/>
+        <w:numPr>
+          <w:ilvl w:val="0"/>
+          <w:numId w:val="7"/>
+        </w:numPr>
+      </w:pPr>
+      <w:r>
+        <w:t>This response type is also known as MIME type</w:t>
+      </w:r>
+      <w:r>
+        <w:t xml:space="preserve"> </w:t>
+      </w:r>
+    </w:p>
+    <w:p>
+      <w:pPr>
+        <w:pStyle w:val="NoSpacing"/>
+        <w:ind w:left="720"/>
+      </w:pPr>
+      <w:hyperlink r:id="rId11" w:history="1">
+        <w:r>
+          <w:rPr>
+            <w:rStyle w:val="Hyperlink"/>
+          </w:rPr>
+          <w:t>https://developer.mozilla.org/en-US/docs/Web/HTTP/Basics_of_HTTP/MIME_types/Common_types</w:t>
+        </w:r>
+      </w:hyperlink>
+      <w:r>
+        <w:t xml:space="preserve"> </w:t>
+      </w:r>
+    </w:p>
+    <w:p>
+      <w:pPr>
+        <w:pStyle w:val="NoSpacing"/>
+        <w:numPr>
+          <w:ilvl w:val="0"/>
+          <w:numId w:val="7"/>
+        </w:numPr>
+      </w:pPr>
+      <w:r>
+        <w:t xml:space="preserve">Response type can be set using a response method </w:t>
+      </w:r>
+    </w:p>
+    <w:p>
+      <w:pPr>
+        <w:pStyle w:val="NoSpacing"/>
+        <w:ind w:left="720"/>
+        <w:rPr>
+          <w:b/>
+          <w:bCs/>
+        </w:rPr>
+      </w:pPr>
+      <w:proofErr w:type="spellStart"/>
+      <w:proofErr w:type="gramStart"/>
+      <w:r>
+        <w:rPr>
+          <w:b/>
+          <w:bCs/>
+        </w:rPr>
+        <w:t>r</w:t>
+      </w:r>
+      <w:r>
+        <w:rPr>
+          <w:b/>
+          <w:bCs/>
+        </w:rPr>
+        <w:t>esponse.setContentType</w:t>
+      </w:r>
+      <w:proofErr w:type="spellEnd"/>
+      <w:proofErr w:type="gramEnd"/>
+      <w:r>
+        <w:rPr>
+          <w:b/>
+          <w:bCs/>
+        </w:rPr>
+        <w:t>(“MIME-TYPE”);</w:t>
+      </w:r>
+    </w:p>
+    <w:p>
+      <w:pPr>
+        <w:pStyle w:val="NoSpacing"/>
+        <w:numPr>
+          <w:ilvl w:val="0"/>
+          <w:numId w:val="7"/>
+        </w:numPr>
+      </w:pPr>
+      <w:r>
+        <w:t xml:space="preserve">Get an Object of </w:t>
+      </w:r>
+      <w:proofErr w:type="spellStart"/>
+      <w:r>
+        <w:t>PrintWirter</w:t>
+      </w:r>
+      <w:proofErr w:type="spellEnd"/>
+      <w:r>
+        <w:t xml:space="preserve"> to </w:t>
+      </w:r>
+      <w:r>
+        <w:t>write</w:t>
+      </w:r>
+      <w:r>
+        <w:t xml:space="preserve"> a text/html type of response</w:t>
+      </w:r>
+      <w:r>
+        <w:t>.</w:t>
+      </w:r>
+    </w:p>
+    <w:p>
+      <w:pPr>
+        <w:pStyle w:val="NoSpacing"/>
+        <w:ind w:left="720"/>
+        <w:rPr>
+          <w:b/>
+          <w:bCs/>
+        </w:rPr>
+      </w:pPr>
+      <w:proofErr w:type="spellStart"/>
+      <w:r>
+        <w:rPr>
+          <w:b/>
+          <w:bCs/>
+        </w:rPr>
+        <w:t>PrintWriter</w:t>
+      </w:r>
+      <w:proofErr w:type="spellEnd"/>
+      <w:r>
+        <w:rPr>
+          <w:b/>
+          <w:bCs/>
+        </w:rPr>
+        <w:t xml:space="preserve"> out = </w:t>
+      </w:r>
+      <w:proofErr w:type="spellStart"/>
+      <w:proofErr w:type="gramStart"/>
+      <w:r>
+        <w:rPr>
+          <w:b/>
+          <w:bCs/>
+        </w:rPr>
+        <w:t>response.getWriter</w:t>
+      </w:r>
+      <w:proofErr w:type="spellEnd"/>
+      <w:proofErr w:type="gramEnd"/>
+      <w:r>
+        <w:rPr>
+          <w:b/>
+          <w:bCs/>
+        </w:rPr>
+        <w:t>();</w:t>
+      </w:r>
+    </w:p>
+    <w:p>
+      <w:pPr>
+        <w:pStyle w:val="NoSpacing"/>
+        <w:numPr>
+          <w:ilvl w:val="0"/>
+          <w:numId w:val="7"/>
+        </w:numPr>
+      </w:pPr>
+      <w:r>
+        <w:t>Use print method to return a response.</w:t>
+      </w:r>
+    </w:p>
+    <w:p>
+      <w:pPr>
+        <w:pStyle w:val="NoSpacing"/>
+        <w:ind w:left="720"/>
+        <w:rPr>
+          <w:b/>
+          <w:bCs/>
+        </w:rPr>
+      </w:pPr>
+      <w:proofErr w:type="spellStart"/>
+      <w:r>
+        <w:rPr>
+          <w:b/>
+          <w:bCs/>
+        </w:rPr>
+        <w:t>out.print</w:t>
+      </w:r>
+      <w:proofErr w:type="spellEnd"/>
+      <w:r>
+        <w:rPr>
+          <w:b/>
+          <w:bCs/>
+        </w:rPr>
+        <w:t>(“&lt;Response&gt;”);</w:t>
+      </w:r>
+      <w:r>
+        <w:rPr>
+          <w:b/>
+          <w:bCs/>
+        </w:rPr>
+        <w:t xml:space="preserve"> </w:t>
+      </w:r>
+    </w:p>
     <w:sectPr>
       <w:pgSz w:w="12240" w:h="15840"/>
       <w:pgMar w:top="1440" w:right="1440" w:bottom="1440" w:left="1440" w:header="720" w:footer="720" w:gutter="0"/>
@@ -833,6 +1535,368 @@
     </w:lvl>
   </w:abstractNum>
   <w:abstractNum w:abstractNumId="1" w15:restartNumberingAfterBreak="0">
+    <w:nsid w:val="10983C55"/>
+    <w:multiLevelType w:val="hybridMultilevel"/>
+    <w:tmpl w:val="3FA63E32"/>
+    <w:lvl w:ilvl="0" w:tplc="0409000F">
+      <w:start w:val="1"/>
+      <w:numFmt w:val="decimal"/>
+      <w:lvlText w:val="%1."/>
+      <w:lvlJc w:val="left"/>
+      <w:pPr>
+        <w:ind w:left="720" w:hanging="360"/>
+      </w:pPr>
+      <w:rPr>
+        <w:rFonts w:hint="default"/>
+        <w:b w:val="0"/>
+        <w:u w:val="none"/>
+      </w:rPr>
+    </w:lvl>
+    <w:lvl w:ilvl="1" w:tplc="04090019" w:tentative="1">
+      <w:start w:val="1"/>
+      <w:numFmt w:val="lowerLetter"/>
+      <w:lvlText w:val="%2."/>
+      <w:lvlJc w:val="left"/>
+      <w:pPr>
+        <w:ind w:left="1440" w:hanging="360"/>
+      </w:pPr>
+    </w:lvl>
+    <w:lvl w:ilvl="2" w:tplc="0409001B" w:tentative="1">
+      <w:start w:val="1"/>
+      <w:numFmt w:val="lowerRoman"/>
+      <w:lvlText w:val="%3."/>
+      <w:lvlJc w:val="right"/>
+      <w:pPr>
+        <w:ind w:left="2160" w:hanging="180"/>
+      </w:pPr>
+    </w:lvl>
+    <w:lvl w:ilvl="3" w:tplc="0409000F" w:tentative="1">
+      <w:start w:val="1"/>
+      <w:numFmt w:val="decimal"/>
+      <w:lvlText w:val="%4."/>
+      <w:lvlJc w:val="left"/>
+      <w:pPr>
+        <w:ind w:left="2880" w:hanging="360"/>
+      </w:pPr>
+    </w:lvl>
+    <w:lvl w:ilvl="4" w:tplc="04090019" w:tentative="1">
+      <w:start w:val="1"/>
+      <w:numFmt w:val="lowerLetter"/>
+      <w:lvlText w:val="%5."/>
+      <w:lvlJc w:val="left"/>
+      <w:pPr>
+        <w:ind w:left="3600" w:hanging="360"/>
+      </w:pPr>
+    </w:lvl>
+    <w:lvl w:ilvl="5" w:tplc="0409001B" w:tentative="1">
+      <w:start w:val="1"/>
+      <w:numFmt w:val="lowerRoman"/>
+      <w:lvlText w:val="%6."/>
+      <w:lvlJc w:val="right"/>
+      <w:pPr>
+        <w:ind w:left="4320" w:hanging="180"/>
+      </w:pPr>
+    </w:lvl>
+    <w:lvl w:ilvl="6" w:tplc="0409000F" w:tentative="1">
+      <w:start w:val="1"/>
+      <w:numFmt w:val="decimal"/>
+      <w:lvlText w:val="%7."/>
+      <w:lvlJc w:val="left"/>
+      <w:pPr>
+        <w:ind w:left="5040" w:hanging="360"/>
+      </w:pPr>
+    </w:lvl>
+    <w:lvl w:ilvl="7" w:tplc="04090019" w:tentative="1">
+      <w:start w:val="1"/>
+      <w:numFmt w:val="lowerLetter"/>
+      <w:lvlText w:val="%8."/>
+      <w:lvlJc w:val="left"/>
+      <w:pPr>
+        <w:ind w:left="5760" w:hanging="360"/>
+      </w:pPr>
+    </w:lvl>
+    <w:lvl w:ilvl="8" w:tplc="0409001B" w:tentative="1">
+      <w:start w:val="1"/>
+      <w:numFmt w:val="lowerRoman"/>
+      <w:lvlText w:val="%9."/>
+      <w:lvlJc w:val="right"/>
+      <w:pPr>
+        <w:ind w:left="6480" w:hanging="180"/>
+      </w:pPr>
+    </w:lvl>
+  </w:abstractNum>
+  <w:abstractNum w:abstractNumId="2" w15:restartNumberingAfterBreak="0">
+    <w:nsid w:val="115A62DA"/>
+    <w:multiLevelType w:val="hybridMultilevel"/>
+    <w:tmpl w:val="FB2A06DE"/>
+    <w:lvl w:ilvl="0" w:tplc="0409000F">
+      <w:start w:val="1"/>
+      <w:numFmt w:val="decimal"/>
+      <w:lvlText w:val="%1."/>
+      <w:lvlJc w:val="left"/>
+      <w:pPr>
+        <w:ind w:left="720" w:hanging="360"/>
+      </w:pPr>
+      <w:rPr>
+        <w:rFonts w:hint="default"/>
+      </w:rPr>
+    </w:lvl>
+    <w:lvl w:ilvl="1" w:tplc="04090019" w:tentative="1">
+      <w:start w:val="1"/>
+      <w:numFmt w:val="lowerLetter"/>
+      <w:lvlText w:val="%2."/>
+      <w:lvlJc w:val="left"/>
+      <w:pPr>
+        <w:ind w:left="1440" w:hanging="360"/>
+      </w:pPr>
+    </w:lvl>
+    <w:lvl w:ilvl="2" w:tplc="0409001B" w:tentative="1">
+      <w:start w:val="1"/>
+      <w:numFmt w:val="lowerRoman"/>
+      <w:lvlText w:val="%3."/>
+      <w:lvlJc w:val="right"/>
+      <w:pPr>
+        <w:ind w:left="2160" w:hanging="180"/>
+      </w:pPr>
+    </w:lvl>
+    <w:lvl w:ilvl="3" w:tplc="0409000F" w:tentative="1">
+      <w:start w:val="1"/>
+      <w:numFmt w:val="decimal"/>
+      <w:lvlText w:val="%4."/>
+      <w:lvlJc w:val="left"/>
+      <w:pPr>
+        <w:ind w:left="2880" w:hanging="360"/>
+      </w:pPr>
+    </w:lvl>
+    <w:lvl w:ilvl="4" w:tplc="04090019" w:tentative="1">
+      <w:start w:val="1"/>
+      <w:numFmt w:val="lowerLetter"/>
+      <w:lvlText w:val="%5."/>
+      <w:lvlJc w:val="left"/>
+      <w:pPr>
+        <w:ind w:left="3600" w:hanging="360"/>
+      </w:pPr>
+    </w:lvl>
+    <w:lvl w:ilvl="5" w:tplc="0409001B" w:tentative="1">
+      <w:start w:val="1"/>
+      <w:numFmt w:val="lowerRoman"/>
+      <w:lvlText w:val="%6."/>
+      <w:lvlJc w:val="right"/>
+      <w:pPr>
+        <w:ind w:left="4320" w:hanging="180"/>
+      </w:pPr>
+    </w:lvl>
+    <w:lvl w:ilvl="6" w:tplc="0409000F" w:tentative="1">
+      <w:start w:val="1"/>
+      <w:numFmt w:val="decimal"/>
+      <w:lvlText w:val="%7."/>
+      <w:lvlJc w:val="left"/>
+      <w:pPr>
+        <w:ind w:left="5040" w:hanging="360"/>
+      </w:pPr>
+    </w:lvl>
+    <w:lvl w:ilvl="7" w:tplc="04090019" w:tentative="1">
+      <w:start w:val="1"/>
+      <w:numFmt w:val="lowerLetter"/>
+      <w:lvlText w:val="%8."/>
+      <w:lvlJc w:val="left"/>
+      <w:pPr>
+        <w:ind w:left="5760" w:hanging="360"/>
+      </w:pPr>
+    </w:lvl>
+    <w:lvl w:ilvl="8" w:tplc="0409001B" w:tentative="1">
+      <w:start w:val="1"/>
+      <w:numFmt w:val="lowerRoman"/>
+      <w:lvlText w:val="%9."/>
+      <w:lvlJc w:val="right"/>
+      <w:pPr>
+        <w:ind w:left="6480" w:hanging="180"/>
+      </w:pPr>
+    </w:lvl>
+  </w:abstractNum>
+  <w:abstractNum w:abstractNumId="3" w15:restartNumberingAfterBreak="0">
+    <w:nsid w:val="236A4CA5"/>
+    <w:multiLevelType w:val="hybridMultilevel"/>
+    <w:tmpl w:val="2EA492CE"/>
+    <w:lvl w:ilvl="0" w:tplc="0409000F">
+      <w:start w:val="1"/>
+      <w:numFmt w:val="decimal"/>
+      <w:lvlText w:val="%1."/>
+      <w:lvlJc w:val="left"/>
+      <w:pPr>
+        <w:ind w:left="720" w:hanging="360"/>
+      </w:pPr>
+      <w:rPr>
+        <w:rFonts w:hint="default"/>
+        <w:b w:val="0"/>
+        <w:u w:val="none"/>
+      </w:rPr>
+    </w:lvl>
+    <w:lvl w:ilvl="1" w:tplc="04090019" w:tentative="1">
+      <w:start w:val="1"/>
+      <w:numFmt w:val="lowerLetter"/>
+      <w:lvlText w:val="%2."/>
+      <w:lvlJc w:val="left"/>
+      <w:pPr>
+        <w:ind w:left="1440" w:hanging="360"/>
+      </w:pPr>
+    </w:lvl>
+    <w:lvl w:ilvl="2" w:tplc="0409001B" w:tentative="1">
+      <w:start w:val="1"/>
+      <w:numFmt w:val="lowerRoman"/>
+      <w:lvlText w:val="%3."/>
+      <w:lvlJc w:val="right"/>
+      <w:pPr>
+        <w:ind w:left="2160" w:hanging="180"/>
+      </w:pPr>
+    </w:lvl>
+    <w:lvl w:ilvl="3" w:tplc="0409000F" w:tentative="1">
+      <w:start w:val="1"/>
+      <w:numFmt w:val="decimal"/>
+      <w:lvlText w:val="%4."/>
+      <w:lvlJc w:val="left"/>
+      <w:pPr>
+        <w:ind w:left="2880" w:hanging="360"/>
+      </w:pPr>
+    </w:lvl>
+    <w:lvl w:ilvl="4" w:tplc="04090019" w:tentative="1">
+      <w:start w:val="1"/>
+      <w:numFmt w:val="lowerLetter"/>
+      <w:lvlText w:val="%5."/>
+      <w:lvlJc w:val="left"/>
+      <w:pPr>
+        <w:ind w:left="3600" w:hanging="360"/>
+      </w:pPr>
+    </w:lvl>
+    <w:lvl w:ilvl="5" w:tplc="0409001B" w:tentative="1">
+      <w:start w:val="1"/>
+      <w:numFmt w:val="lowerRoman"/>
+      <w:lvlText w:val="%6."/>
+      <w:lvlJc w:val="right"/>
+      <w:pPr>
+        <w:ind w:left="4320" w:hanging="180"/>
+      </w:pPr>
+    </w:lvl>
+    <w:lvl w:ilvl="6" w:tplc="0409000F" w:tentative="1">
+      <w:start w:val="1"/>
+      <w:numFmt w:val="decimal"/>
+      <w:lvlText w:val="%7."/>
+      <w:lvlJc w:val="left"/>
+      <w:pPr>
+        <w:ind w:left="5040" w:hanging="360"/>
+      </w:pPr>
+    </w:lvl>
+    <w:lvl w:ilvl="7" w:tplc="04090019" w:tentative="1">
+      <w:start w:val="1"/>
+      <w:numFmt w:val="lowerLetter"/>
+      <w:lvlText w:val="%8."/>
+      <w:lvlJc w:val="left"/>
+      <w:pPr>
+        <w:ind w:left="5760" w:hanging="360"/>
+      </w:pPr>
+    </w:lvl>
+    <w:lvl w:ilvl="8" w:tplc="0409001B" w:tentative="1">
+      <w:start w:val="1"/>
+      <w:numFmt w:val="lowerRoman"/>
+      <w:lvlText w:val="%9."/>
+      <w:lvlJc w:val="right"/>
+      <w:pPr>
+        <w:ind w:left="6480" w:hanging="180"/>
+      </w:pPr>
+    </w:lvl>
+  </w:abstractNum>
+  <w:abstractNum w:abstractNumId="4" w15:restartNumberingAfterBreak="0">
+    <w:nsid w:val="2CC96834"/>
+    <w:multiLevelType w:val="hybridMultilevel"/>
+    <w:tmpl w:val="6BC865E2"/>
+    <w:lvl w:ilvl="0" w:tplc="0409000F">
+      <w:start w:val="1"/>
+      <w:numFmt w:val="decimal"/>
+      <w:lvlText w:val="%1."/>
+      <w:lvlJc w:val="left"/>
+      <w:pPr>
+        <w:ind w:left="720" w:hanging="360"/>
+      </w:pPr>
+      <w:rPr>
+        <w:rFonts w:hint="default"/>
+        <w:b w:val="0"/>
+        <w:u w:val="none"/>
+      </w:rPr>
+    </w:lvl>
+    <w:lvl w:ilvl="1" w:tplc="04090019" w:tentative="1">
+      <w:start w:val="1"/>
+      <w:numFmt w:val="lowerLetter"/>
+      <w:lvlText w:val="%2."/>
+      <w:lvlJc w:val="left"/>
+      <w:pPr>
+        <w:ind w:left="1440" w:hanging="360"/>
+      </w:pPr>
+    </w:lvl>
+    <w:lvl w:ilvl="2" w:tplc="0409001B" w:tentative="1">
+      <w:start w:val="1"/>
+      <w:numFmt w:val="lowerRoman"/>
+      <w:lvlText w:val="%3."/>
+      <w:lvlJc w:val="right"/>
+      <w:pPr>
+        <w:ind w:left="2160" w:hanging="180"/>
+      </w:pPr>
+    </w:lvl>
+    <w:lvl w:ilvl="3" w:tplc="0409000F" w:tentative="1">
+      <w:start w:val="1"/>
+      <w:numFmt w:val="decimal"/>
+      <w:lvlText w:val="%4."/>
+      <w:lvlJc w:val="left"/>
+      <w:pPr>
+        <w:ind w:left="2880" w:hanging="360"/>
+      </w:pPr>
+    </w:lvl>
+    <w:lvl w:ilvl="4" w:tplc="04090019" w:tentative="1">
+      <w:start w:val="1"/>
+      <w:numFmt w:val="lowerLetter"/>
+      <w:lvlText w:val="%5."/>
+      <w:lvlJc w:val="left"/>
+      <w:pPr>
+        <w:ind w:left="3600" w:hanging="360"/>
+      </w:pPr>
+    </w:lvl>
+    <w:lvl w:ilvl="5" w:tplc="0409001B" w:tentative="1">
+      <w:start w:val="1"/>
+      <w:numFmt w:val="lowerRoman"/>
+      <w:lvlText w:val="%6."/>
+      <w:lvlJc w:val="right"/>
+      <w:pPr>
+        <w:ind w:left="4320" w:hanging="180"/>
+      </w:pPr>
+    </w:lvl>
+    <w:lvl w:ilvl="6" w:tplc="0409000F" w:tentative="1">
+      <w:start w:val="1"/>
+      <w:numFmt w:val="decimal"/>
+      <w:lvlText w:val="%7."/>
+      <w:lvlJc w:val="left"/>
+      <w:pPr>
+        <w:ind w:left="5040" w:hanging="360"/>
+      </w:pPr>
+    </w:lvl>
+    <w:lvl w:ilvl="7" w:tplc="04090019" w:tentative="1">
+      <w:start w:val="1"/>
+      <w:numFmt w:val="lowerLetter"/>
+      <w:lvlText w:val="%8."/>
+      <w:lvlJc w:val="left"/>
+      <w:pPr>
+        <w:ind w:left="5760" w:hanging="360"/>
+      </w:pPr>
+    </w:lvl>
+    <w:lvl w:ilvl="8" w:tplc="0409001B" w:tentative="1">
+      <w:start w:val="1"/>
+      <w:numFmt w:val="lowerRoman"/>
+      <w:lvlText w:val="%9."/>
+      <w:lvlJc w:val="right"/>
+      <w:pPr>
+        <w:ind w:left="6480" w:hanging="180"/>
+      </w:pPr>
+    </w:lvl>
+  </w:abstractNum>
+  <w:abstractNum w:abstractNumId="5" w15:restartNumberingAfterBreak="0">
     <w:nsid w:val="33127028"/>
     <w:multiLevelType w:val="hybridMultilevel"/>
     <w:tmpl w:val="9E7ED140"/>
@@ -858,6 +1922,95 @@
       </w:pPr>
     </w:lvl>
     <w:lvl w:ilvl="2" w:tplc="0409001B">
+      <w:start w:val="1"/>
+      <w:numFmt w:val="lowerRoman"/>
+      <w:lvlText w:val="%3."/>
+      <w:lvlJc w:val="right"/>
+      <w:pPr>
+        <w:ind w:left="2160" w:hanging="180"/>
+      </w:pPr>
+    </w:lvl>
+    <w:lvl w:ilvl="3" w:tplc="0409000F" w:tentative="1">
+      <w:start w:val="1"/>
+      <w:numFmt w:val="decimal"/>
+      <w:lvlText w:val="%4."/>
+      <w:lvlJc w:val="left"/>
+      <w:pPr>
+        <w:ind w:left="2880" w:hanging="360"/>
+      </w:pPr>
+    </w:lvl>
+    <w:lvl w:ilvl="4" w:tplc="04090019" w:tentative="1">
+      <w:start w:val="1"/>
+      <w:numFmt w:val="lowerLetter"/>
+      <w:lvlText w:val="%5."/>
+      <w:lvlJc w:val="left"/>
+      <w:pPr>
+        <w:ind w:left="3600" w:hanging="360"/>
+      </w:pPr>
+    </w:lvl>
+    <w:lvl w:ilvl="5" w:tplc="0409001B" w:tentative="1">
+      <w:start w:val="1"/>
+      <w:numFmt w:val="lowerRoman"/>
+      <w:lvlText w:val="%6."/>
+      <w:lvlJc w:val="right"/>
+      <w:pPr>
+        <w:ind w:left="4320" w:hanging="180"/>
+      </w:pPr>
+    </w:lvl>
+    <w:lvl w:ilvl="6" w:tplc="0409000F" w:tentative="1">
+      <w:start w:val="1"/>
+      <w:numFmt w:val="decimal"/>
+      <w:lvlText w:val="%7."/>
+      <w:lvlJc w:val="left"/>
+      <w:pPr>
+        <w:ind w:left="5040" w:hanging="360"/>
+      </w:pPr>
+    </w:lvl>
+    <w:lvl w:ilvl="7" w:tplc="04090019" w:tentative="1">
+      <w:start w:val="1"/>
+      <w:numFmt w:val="lowerLetter"/>
+      <w:lvlText w:val="%8."/>
+      <w:lvlJc w:val="left"/>
+      <w:pPr>
+        <w:ind w:left="5760" w:hanging="360"/>
+      </w:pPr>
+    </w:lvl>
+    <w:lvl w:ilvl="8" w:tplc="0409001B" w:tentative="1">
+      <w:start w:val="1"/>
+      <w:numFmt w:val="lowerRoman"/>
+      <w:lvlText w:val="%9."/>
+      <w:lvlJc w:val="right"/>
+      <w:pPr>
+        <w:ind w:left="6480" w:hanging="180"/>
+      </w:pPr>
+    </w:lvl>
+  </w:abstractNum>
+  <w:abstractNum w:abstractNumId="6" w15:restartNumberingAfterBreak="0">
+    <w:nsid w:val="3E580183"/>
+    <w:multiLevelType w:val="hybridMultilevel"/>
+    <w:tmpl w:val="FD9E4AC6"/>
+    <w:lvl w:ilvl="0" w:tplc="0409000F">
+      <w:start w:val="1"/>
+      <w:numFmt w:val="decimal"/>
+      <w:lvlText w:val="%1."/>
+      <w:lvlJc w:val="left"/>
+      <w:pPr>
+        <w:ind w:left="720" w:hanging="360"/>
+      </w:pPr>
+      <w:rPr>
+        <w:rFonts w:hint="default"/>
+      </w:rPr>
+    </w:lvl>
+    <w:lvl w:ilvl="1" w:tplc="04090019" w:tentative="1">
+      <w:start w:val="1"/>
+      <w:numFmt w:val="lowerLetter"/>
+      <w:lvlText w:val="%2."/>
+      <w:lvlJc w:val="left"/>
+      <w:pPr>
+        <w:ind w:left="1440" w:hanging="360"/>
+      </w:pPr>
+    </w:lvl>
+    <w:lvl w:ilvl="2" w:tplc="0409001B" w:tentative="1">
       <w:start w:val="1"/>
       <w:numFmt w:val="lowerRoman"/>
       <w:lvlText w:val="%3."/>
@@ -925,6 +2078,21 @@
     <w:abstractNumId w:val="0"/>
   </w:num>
   <w:num w:numId="2" w16cid:durableId="1498036272">
+    <w:abstractNumId w:val="5"/>
+  </w:num>
+  <w:num w:numId="3" w16cid:durableId="339502451">
+    <w:abstractNumId w:val="4"/>
+  </w:num>
+  <w:num w:numId="4" w16cid:durableId="916748509">
+    <w:abstractNumId w:val="6"/>
+  </w:num>
+  <w:num w:numId="5" w16cid:durableId="641008732">
+    <w:abstractNumId w:val="2"/>
+  </w:num>
+  <w:num w:numId="6" w16cid:durableId="1787193631">
+    <w:abstractNumId w:val="3"/>
+  </w:num>
+  <w:num w:numId="7" w16cid:durableId="118957205">
     <w:abstractNumId w:val="1"/>
   </w:num>
 </w:numbering>

</xml_diff>

<commit_message>
Servlet Request and Response
Servlet Request and Response
</commit_message>
<xml_diff>
--- a/docs/AdvJava.docx
+++ b/docs/AdvJava.docx
@@ -490,15 +490,7 @@
         </w:numPr>
       </w:pPr>
       <w:r>
-        <w:t xml:space="preserve">To run </w:t>
-      </w:r>
-      <w:proofErr w:type="gramStart"/>
-      <w:r>
-        <w:t>this applications</w:t>
-      </w:r>
-      <w:proofErr w:type="gramEnd"/>
-      <w:r>
-        <w:t xml:space="preserve"> then you do not requires any installation or setup on you system.</w:t>
+        <w:t>To run this applications then you do not requires any installation or setup on you system.</w:t>
       </w:r>
     </w:p>
     <w:p>
@@ -546,15 +538,7 @@
         </w:numPr>
       </w:pPr>
       <w:r>
-        <w:t xml:space="preserve">These applications are mostly an informative web </w:t>
-      </w:r>
-      <w:proofErr w:type="gramStart"/>
-      <w:r>
-        <w:t>sites</w:t>
-      </w:r>
-      <w:proofErr w:type="gramEnd"/>
-      <w:r>
-        <w:t>.</w:t>
+        <w:t>These applications are mostly an informative web sites.</w:t>
       </w:r>
     </w:p>
     <w:p>
@@ -566,15 +550,7 @@
         </w:numPr>
       </w:pPr>
       <w:r>
-        <w:t xml:space="preserve">You can develop these types of application using a </w:t>
-      </w:r>
-      <w:proofErr w:type="gramStart"/>
-      <w:r>
-        <w:t>Front end</w:t>
-      </w:r>
-      <w:proofErr w:type="gramEnd"/>
-      <w:r>
-        <w:t xml:space="preserve"> technology such as </w:t>
+        <w:t xml:space="preserve">You can develop these types of application using a Front end technology such as </w:t>
       </w:r>
     </w:p>
     <w:p>
@@ -639,15 +615,7 @@
         </w:numPr>
       </w:pPr>
       <w:r>
-        <w:t xml:space="preserve">You will </w:t>
-      </w:r>
-      <w:proofErr w:type="gramStart"/>
-      <w:r>
-        <w:t>required</w:t>
-      </w:r>
-      <w:proofErr w:type="gramEnd"/>
-      <w:r>
-        <w:t xml:space="preserve"> front end and backend both the technologies to develop such type of application.  </w:t>
+        <w:t xml:space="preserve">You will required front end and backend both the technologies to develop such type of application.  </w:t>
       </w:r>
     </w:p>
     <w:p>
@@ -734,14 +702,9 @@
         </w:drawing>
       </w:r>
     </w:p>
-    <w:p>
-      <w:pPr>
-        <w:pStyle w:val="NoSpacing"/>
-      </w:pPr>
-    </w:p>
-    <w:p>
-      <w:pPr>
-        <w:pStyle w:val="NoSpacing"/>
+    <w:p/>
+    <w:p>
+      <w:pPr>
         <w:rPr>
           <w:b/>
           <w:bCs/>
@@ -754,6 +717,83 @@
           <w:bCs/>
           <w:u w:val="single"/>
         </w:rPr>
+        <w:t>Type of Dynamic Web Application</w:t>
+      </w:r>
+    </w:p>
+    <w:p>
+      <w:r>
+        <w:rPr>
+          <w:noProof/>
+        </w:rPr>
+        <w:drawing>
+          <wp:inline distT="0" distB="0" distL="0" distR="0" wp14:anchorId="7935D7A4" wp14:editId="18883485">
+            <wp:extent cx="5943600" cy="1758950"/>
+            <wp:effectExtent l="0" t="0" r="0" b="0"/>
+            <wp:docPr id="4" name="Picture 4"/>
+            <wp:cNvGraphicFramePr>
+              <a:graphicFrameLocks xmlns:a="http://schemas.openxmlformats.org/drawingml/2006/main" noChangeAspect="1"/>
+            </wp:cNvGraphicFramePr>
+            <a:graphic xmlns:a="http://schemas.openxmlformats.org/drawingml/2006/main">
+              <a:graphicData uri="http://schemas.openxmlformats.org/drawingml/2006/picture">
+                <pic:pic xmlns:pic="http://schemas.openxmlformats.org/drawingml/2006/picture">
+                  <pic:nvPicPr>
+                    <pic:cNvPr id="0" name="Picture 1"/>
+                    <pic:cNvPicPr>
+                      <a:picLocks noChangeAspect="1" noChangeArrowheads="1"/>
+                    </pic:cNvPicPr>
+                  </pic:nvPicPr>
+                  <pic:blipFill>
+                    <a:blip r:embed="rId9" cstate="print">
+                      <a:extLst>
+                        <a:ext uri="{28A0092B-C50C-407E-A947-70E740481C1C}">
+                          <a14:useLocalDpi xmlns:a14="http://schemas.microsoft.com/office/drawing/2010/main" val="0"/>
+                        </a:ext>
+                      </a:extLst>
+                    </a:blip>
+                    <a:srcRect/>
+                    <a:stretch>
+                      <a:fillRect/>
+                    </a:stretch>
+                  </pic:blipFill>
+                  <pic:spPr bwMode="auto">
+                    <a:xfrm>
+                      <a:off x="0" y="0"/>
+                      <a:ext cx="5943600" cy="1758950"/>
+                    </a:xfrm>
+                    <a:prstGeom prst="rect">
+                      <a:avLst/>
+                    </a:prstGeom>
+                    <a:noFill/>
+                    <a:ln>
+                      <a:noFill/>
+                    </a:ln>
+                  </pic:spPr>
+                </pic:pic>
+              </a:graphicData>
+            </a:graphic>
+          </wp:inline>
+        </w:drawing>
+      </w:r>
+      <w:r>
+        <w:br w:type="page"/>
+      </w:r>
+    </w:p>
+    <w:p>
+      <w:pPr>
+        <w:pStyle w:val="NoSpacing"/>
+        <w:rPr>
+          <w:b/>
+          <w:bCs/>
+          <w:u w:val="single"/>
+        </w:rPr>
+      </w:pPr>
+      <w:r>
+        <w:rPr>
+          <w:b/>
+          <w:bCs/>
+          <w:u w:val="single"/>
+        </w:rPr>
+        <w:lastRenderedPageBreak/>
         <w:t>Steps to Create Dynamic Web Application</w:t>
       </w:r>
     </w:p>
@@ -879,7 +919,7 @@
                     </pic:cNvPicPr>
                   </pic:nvPicPr>
                   <pic:blipFill>
-                    <a:blip r:embed="rId9" cstate="print">
+                    <a:blip r:embed="rId10" cstate="print">
                       <a:extLst>
                         <a:ext uri="{28A0092B-C50C-407E-A947-70E740481C1C}">
                           <a14:useLocalDpi xmlns:a14="http://schemas.microsoft.com/office/drawing/2010/main" val="0"/>
@@ -944,15 +984,7 @@
         </w:numPr>
       </w:pPr>
       <w:r>
-        <w:t xml:space="preserve">Servlet are the java classes. Which is use to create a dynamic web </w:t>
-      </w:r>
-      <w:proofErr w:type="gramStart"/>
-      <w:r>
-        <w:t>pages</w:t>
-      </w:r>
-      <w:proofErr w:type="gramEnd"/>
-      <w:r>
-        <w:t>.</w:t>
+        <w:t>Servlet are the java classes. Which is use to create a dynamic web pages.</w:t>
       </w:r>
       <w:r>
         <w:t xml:space="preserve"> </w:t>
@@ -1039,15 +1071,7 @@
         </w:numPr>
       </w:pPr>
       <w:r>
-        <w:t xml:space="preserve">Servlet Objects will be </w:t>
-      </w:r>
-      <w:proofErr w:type="gramStart"/>
-      <w:r>
-        <w:t>create</w:t>
-      </w:r>
-      <w:proofErr w:type="gramEnd"/>
-      <w:r>
-        <w:t xml:space="preserve"> and manage by a servlet container which is a part of server.</w:t>
+        <w:t>Servlet Objects will be create and manage by a servlet container which is a part of server.</w:t>
       </w:r>
     </w:p>
     <w:p>
@@ -1097,15 +1121,7 @@
         <w:t xml:space="preserve">Right </w:t>
       </w:r>
       <w:r>
-        <w:t xml:space="preserve">click on </w:t>
-      </w:r>
-      <w:proofErr w:type="spellStart"/>
-      <w:r>
-        <w:t>src</w:t>
-      </w:r>
-      <w:proofErr w:type="spellEnd"/>
-      <w:r>
-        <w:t>/main/java -&gt; “New” option -&gt; click on “Servlet” option</w:t>
+        <w:t>click on src/main/java -&gt; “New” option -&gt; click on “Servlet” option</w:t>
       </w:r>
     </w:p>
     <w:p>
@@ -1159,6 +1175,9 @@
         <w:ind w:left="720"/>
       </w:pPr>
       <w:r>
+        <w:rPr>
+          <w:noProof/>
+        </w:rPr>
         <w:drawing>
           <wp:inline distT="0" distB="0" distL="0" distR="0" wp14:anchorId="0A02A00F" wp14:editId="4BB3ED1E">
             <wp:extent cx="1794510" cy="1379425"/>
@@ -1175,7 +1194,7 @@
                     <pic:cNvPicPr/>
                   </pic:nvPicPr>
                   <pic:blipFill>
-                    <a:blip r:embed="rId10"/>
+                    <a:blip r:embed="rId11"/>
                     <a:stretch>
                       <a:fillRect/>
                     </a:stretch>
@@ -1256,7 +1275,7 @@
         <w:pStyle w:val="NoSpacing"/>
         <w:ind w:left="720"/>
       </w:pPr>
-      <w:hyperlink r:id="rId11" w:history="1">
+      <w:hyperlink r:id="rId12" w:history="1">
         <w:r>
           <w:rPr>
             <w:rStyle w:val="Hyperlink"/>
@@ -1289,8 +1308,6 @@
           <w:bCs/>
         </w:rPr>
       </w:pPr>
-      <w:proofErr w:type="spellStart"/>
-      <w:proofErr w:type="gramStart"/>
       <w:r>
         <w:rPr>
           <w:b/>
@@ -1303,16 +1320,7 @@
           <w:b/>
           <w:bCs/>
         </w:rPr>
-        <w:t>esponse.setContentType</w:t>
-      </w:r>
-      <w:proofErr w:type="spellEnd"/>
-      <w:proofErr w:type="gramEnd"/>
-      <w:r>
-        <w:rPr>
-          <w:b/>
-          <w:bCs/>
-        </w:rPr>
-        <w:t>(“MIME-TYPE”);</w:t>
+        <w:t>esponse.setContentType(“MIME-TYPE”);</w:t>
       </w:r>
     </w:p>
     <w:p>
@@ -1324,15 +1332,7 @@
         </w:numPr>
       </w:pPr>
       <w:r>
-        <w:t xml:space="preserve">Get an Object of </w:t>
-      </w:r>
-      <w:proofErr w:type="spellStart"/>
-      <w:r>
-        <w:t>PrintWirter</w:t>
-      </w:r>
-      <w:proofErr w:type="spellEnd"/>
-      <w:r>
-        <w:t xml:space="preserve"> to </w:t>
+        <w:t xml:space="preserve">Get an Object of PrintWirter to </w:t>
       </w:r>
       <w:r>
         <w:t>write</w:t>
@@ -1353,39 +1353,12 @@
           <w:bCs/>
         </w:rPr>
       </w:pPr>
-      <w:proofErr w:type="spellStart"/>
-      <w:r>
-        <w:rPr>
-          <w:b/>
-          <w:bCs/>
-        </w:rPr>
-        <w:t>PrintWriter</w:t>
-      </w:r>
-      <w:proofErr w:type="spellEnd"/>
-      <w:r>
-        <w:rPr>
-          <w:b/>
-          <w:bCs/>
-        </w:rPr>
-        <w:t xml:space="preserve"> out = </w:t>
-      </w:r>
-      <w:proofErr w:type="spellStart"/>
-      <w:proofErr w:type="gramStart"/>
-      <w:r>
-        <w:rPr>
-          <w:b/>
-          <w:bCs/>
-        </w:rPr>
-        <w:t>response.getWriter</w:t>
-      </w:r>
-      <w:proofErr w:type="spellEnd"/>
-      <w:proofErr w:type="gramEnd"/>
-      <w:r>
-        <w:rPr>
-          <w:b/>
-          <w:bCs/>
-        </w:rPr>
-        <w:t>();</w:t>
+      <w:r>
+        <w:rPr>
+          <w:b/>
+          <w:bCs/>
+        </w:rPr>
+        <w:t>PrintWriter out = response.getWriter();</w:t>
       </w:r>
     </w:p>
     <w:p>
@@ -1409,21 +1382,12 @@
           <w:bCs/>
         </w:rPr>
       </w:pPr>
-      <w:proofErr w:type="spellStart"/>
-      <w:r>
-        <w:rPr>
-          <w:b/>
-          <w:bCs/>
-        </w:rPr>
-        <w:t>out.print</w:t>
-      </w:r>
-      <w:proofErr w:type="spellEnd"/>
-      <w:r>
-        <w:rPr>
-          <w:b/>
-          <w:bCs/>
-        </w:rPr>
-        <w:t>(“&lt;Response&gt;”);</w:t>
+      <w:r>
+        <w:rPr>
+          <w:b/>
+          <w:bCs/>
+        </w:rPr>
+        <w:t>out.print(“&lt;Response&gt;”);</w:t>
       </w:r>
       <w:r>
         <w:rPr>
@@ -1431,6 +1395,418 @@
           <w:bCs/>
         </w:rPr>
         <w:t xml:space="preserve"> </w:t>
+      </w:r>
+    </w:p>
+    <w:p>
+      <w:pPr>
+        <w:pStyle w:val="NoSpacing"/>
+        <w:rPr>
+          <w:b/>
+          <w:bCs/>
+        </w:rPr>
+      </w:pPr>
+    </w:p>
+    <w:p>
+      <w:pPr>
+        <w:pStyle w:val="NoSpacing"/>
+        <w:rPr>
+          <w:b/>
+          <w:bCs/>
+        </w:rPr>
+      </w:pPr>
+    </w:p>
+    <w:p>
+      <w:pPr>
+        <w:rPr>
+          <w:b/>
+          <w:bCs/>
+          <w:u w:val="single"/>
+        </w:rPr>
+      </w:pPr>
+      <w:r>
+        <w:rPr>
+          <w:b/>
+          <w:bCs/>
+          <w:u w:val="single"/>
+        </w:rPr>
+        <w:br w:type="page"/>
+      </w:r>
+    </w:p>
+    <w:p>
+      <w:pPr>
+        <w:pStyle w:val="NoSpacing"/>
+        <w:rPr>
+          <w:b/>
+          <w:bCs/>
+          <w:u w:val="single"/>
+        </w:rPr>
+      </w:pPr>
+      <w:r>
+        <w:rPr>
+          <w:b/>
+          <w:bCs/>
+          <w:u w:val="single"/>
+        </w:rPr>
+        <w:lastRenderedPageBreak/>
+        <w:t>Parameter</w:t>
+      </w:r>
+    </w:p>
+    <w:p>
+      <w:pPr>
+        <w:pStyle w:val="NoSpacing"/>
+        <w:numPr>
+          <w:ilvl w:val="0"/>
+          <w:numId w:val="8"/>
+        </w:numPr>
+        <w:rPr>
+          <w:b/>
+          <w:bCs/>
+          <w:u w:val="single"/>
+        </w:rPr>
+      </w:pPr>
+      <w:r>
+        <w:t>Parameter is a user data which will be pass from the URL or from the request body.</w:t>
+      </w:r>
+    </w:p>
+    <w:p>
+      <w:pPr>
+        <w:pStyle w:val="NoSpacing"/>
+        <w:numPr>
+          <w:ilvl w:val="0"/>
+          <w:numId w:val="8"/>
+        </w:numPr>
+        <w:rPr>
+          <w:b/>
+          <w:bCs/>
+          <w:u w:val="single"/>
+        </w:rPr>
+      </w:pPr>
+      <w:r>
+        <w:t>The parameters are always appended inside URL after ‘?’</w:t>
+      </w:r>
+      <w:r>
+        <w:rPr>
+          <w:b/>
+          <w:bCs/>
+          <w:u w:val="single"/>
+        </w:rPr>
+        <w:t xml:space="preserve">  </w:t>
+      </w:r>
+    </w:p>
+    <w:p>
+      <w:pPr>
+        <w:pStyle w:val="NoSpacing"/>
+        <w:numPr>
+          <w:ilvl w:val="0"/>
+          <w:numId w:val="8"/>
+        </w:numPr>
+      </w:pPr>
+      <w:r>
+        <w:t>Ther</w:t>
+      </w:r>
+      <w:r>
+        <w:t>e can be a multiple parameter in a url and these parameters separated by ‘&amp;’</w:t>
+      </w:r>
+    </w:p>
+    <w:p>
+      <w:pPr>
+        <w:pStyle w:val="NoSpacing"/>
+        <w:numPr>
+          <w:ilvl w:val="0"/>
+          <w:numId w:val="8"/>
+        </w:numPr>
+      </w:pPr>
+      <w:r>
+        <w:t>Every Parameter has 2 parts one is the Key and another is the value.</w:t>
+      </w:r>
+    </w:p>
+    <w:p>
+      <w:pPr>
+        <w:pStyle w:val="NoSpacing"/>
+        <w:numPr>
+          <w:ilvl w:val="0"/>
+          <w:numId w:val="8"/>
+        </w:numPr>
+      </w:pPr>
+      <w:r>
+        <w:t>Where the Key is the name of the component provided inside HTML</w:t>
+      </w:r>
+      <w:r>
+        <w:t>.</w:t>
+      </w:r>
+      <w:r>
+        <w:t xml:space="preserve"> And th</w:t>
+      </w:r>
+      <w:r>
+        <w:t>e</w:t>
+      </w:r>
+      <w:r>
+        <w:t xml:space="preserve"> value which is provided by user inside HTML component</w:t>
+      </w:r>
+      <w:r>
+        <w:t>.</w:t>
+      </w:r>
+    </w:p>
+    <w:p>
+      <w:pPr>
+        <w:pStyle w:val="NoSpacing"/>
+        <w:numPr>
+          <w:ilvl w:val="0"/>
+          <w:numId w:val="8"/>
+        </w:numPr>
+      </w:pPr>
+      <w:r>
+        <w:t xml:space="preserve">Parameters are use to get the user data and pass to server and you can use these into another page. </w:t>
+      </w:r>
+      <w:r>
+        <w:t xml:space="preserve"> </w:t>
+      </w:r>
+    </w:p>
+    <w:p>
+      <w:pPr>
+        <w:pStyle w:val="NoSpacing"/>
+        <w:ind w:left="720"/>
+      </w:pPr>
+      <w:r>
+        <w:rPr>
+          <w:noProof/>
+        </w:rPr>
+        <w:drawing>
+          <wp:inline distT="0" distB="0" distL="0" distR="0" wp14:anchorId="6C90EA99" wp14:editId="46CA0F4E">
+            <wp:extent cx="4293704" cy="755985"/>
+            <wp:effectExtent l="0" t="0" r="0" b="6350"/>
+            <wp:docPr id="7" name="Picture 7"/>
+            <wp:cNvGraphicFramePr>
+              <a:graphicFrameLocks xmlns:a="http://schemas.openxmlformats.org/drawingml/2006/main" noChangeAspect="1"/>
+            </wp:cNvGraphicFramePr>
+            <a:graphic xmlns:a="http://schemas.openxmlformats.org/drawingml/2006/main">
+              <a:graphicData uri="http://schemas.openxmlformats.org/drawingml/2006/picture">
+                <pic:pic xmlns:pic="http://schemas.openxmlformats.org/drawingml/2006/picture">
+                  <pic:nvPicPr>
+                    <pic:cNvPr id="0" name="Picture 2"/>
+                    <pic:cNvPicPr>
+                      <a:picLocks noChangeAspect="1" noChangeArrowheads="1"/>
+                    </pic:cNvPicPr>
+                  </pic:nvPicPr>
+                  <pic:blipFill>
+                    <a:blip r:embed="rId13" cstate="print">
+                      <a:extLst>
+                        <a:ext uri="{28A0092B-C50C-407E-A947-70E740481C1C}">
+                          <a14:useLocalDpi xmlns:a14="http://schemas.microsoft.com/office/drawing/2010/main" val="0"/>
+                        </a:ext>
+                      </a:extLst>
+                    </a:blip>
+                    <a:srcRect/>
+                    <a:stretch>
+                      <a:fillRect/>
+                    </a:stretch>
+                  </pic:blipFill>
+                  <pic:spPr bwMode="auto">
+                    <a:xfrm>
+                      <a:off x="0" y="0"/>
+                      <a:ext cx="4316131" cy="759934"/>
+                    </a:xfrm>
+                    <a:prstGeom prst="rect">
+                      <a:avLst/>
+                    </a:prstGeom>
+                    <a:noFill/>
+                    <a:ln>
+                      <a:noFill/>
+                    </a:ln>
+                  </pic:spPr>
+                </pic:pic>
+              </a:graphicData>
+            </a:graphic>
+          </wp:inline>
+        </w:drawing>
+      </w:r>
+    </w:p>
+    <w:p>
+      <w:pPr>
+        <w:pStyle w:val="NoSpacing"/>
+        <w:numPr>
+          <w:ilvl w:val="0"/>
+          <w:numId w:val="8"/>
+        </w:numPr>
+      </w:pPr>
+      <w:r>
+        <w:t>Parameters are always in String format/DataType.</w:t>
+      </w:r>
+    </w:p>
+    <w:p>
+      <w:pPr>
+        <w:pStyle w:val="NoSpacing"/>
+        <w:numPr>
+          <w:ilvl w:val="0"/>
+          <w:numId w:val="8"/>
+        </w:numPr>
+      </w:pPr>
+      <w:r>
+        <w:t>Parameters can be access from the request object in JSP and Servlet.</w:t>
+      </w:r>
+    </w:p>
+    <w:p>
+      <w:pPr>
+        <w:pStyle w:val="NoSpacing"/>
+        <w:numPr>
+          <w:ilvl w:val="0"/>
+          <w:numId w:val="8"/>
+        </w:numPr>
+      </w:pPr>
+      <w:r>
+        <w:t>To get the parameter value you have to provide a Key</w:t>
+      </w:r>
+    </w:p>
+    <w:p>
+      <w:pPr>
+        <w:pStyle w:val="NoSpacing"/>
+        <w:ind w:left="720"/>
+      </w:pPr>
+      <w:r>
+        <w:t>Syntax:</w:t>
+      </w:r>
+    </w:p>
+    <w:p>
+      <w:pPr>
+        <w:pStyle w:val="NoSpacing"/>
+        <w:ind w:left="720"/>
+      </w:pPr>
+      <w:r>
+        <w:tab/>
+      </w:r>
+      <w:r>
+        <w:rPr>
+          <w:rFonts w:ascii="Consolas" w:hAnsi="Consolas" w:cs="Consolas"/>
+          <w:color w:val="6A3E3E"/>
+          <w:sz w:val="24"/>
+          <w:szCs w:val="24"/>
+          <w:shd w:val="clear" w:color="auto" w:fill="E8F2FE"/>
+        </w:rPr>
+        <w:t>request</w:t>
+      </w:r>
+      <w:r>
+        <w:rPr>
+          <w:rFonts w:ascii="Consolas" w:hAnsi="Consolas" w:cs="Consolas"/>
+          <w:color w:val="000000"/>
+          <w:sz w:val="24"/>
+          <w:szCs w:val="24"/>
+          <w:shd w:val="clear" w:color="auto" w:fill="E8F2FE"/>
+        </w:rPr>
+        <w:t>.getParameter(</w:t>
+      </w:r>
+      <w:r>
+        <w:rPr>
+          <w:rFonts w:ascii="Consolas" w:hAnsi="Consolas" w:cs="Consolas"/>
+          <w:color w:val="2A00FF"/>
+          <w:sz w:val="24"/>
+          <w:szCs w:val="24"/>
+          <w:shd w:val="clear" w:color="auto" w:fill="E8F2FE"/>
+        </w:rPr>
+        <w:t>"</w:t>
+      </w:r>
+      <w:r>
+        <w:rPr>
+          <w:rFonts w:ascii="Consolas" w:hAnsi="Consolas" w:cs="Consolas"/>
+          <w:color w:val="2A00FF"/>
+          <w:sz w:val="24"/>
+          <w:szCs w:val="24"/>
+          <w:shd w:val="clear" w:color="auto" w:fill="E8F2FE"/>
+        </w:rPr>
+        <w:t>&lt;key&gt;</w:t>
+      </w:r>
+      <w:r>
+        <w:rPr>
+          <w:rFonts w:ascii="Consolas" w:hAnsi="Consolas" w:cs="Consolas"/>
+          <w:color w:val="2A00FF"/>
+          <w:sz w:val="24"/>
+          <w:szCs w:val="24"/>
+          <w:shd w:val="clear" w:color="auto" w:fill="E8F2FE"/>
+        </w:rPr>
+        <w:t>"</w:t>
+      </w:r>
+      <w:r>
+        <w:rPr>
+          <w:rFonts w:ascii="Consolas" w:hAnsi="Consolas" w:cs="Consolas"/>
+          <w:color w:val="000000"/>
+          <w:sz w:val="24"/>
+          <w:szCs w:val="24"/>
+          <w:shd w:val="clear" w:color="auto" w:fill="E8F2FE"/>
+        </w:rPr>
+        <w:t>);</w:t>
+      </w:r>
+    </w:p>
+    <w:p>
+      <w:pPr>
+        <w:pStyle w:val="NoSpacing"/>
+      </w:pPr>
+    </w:p>
+    <w:p>
+      <w:pPr>
+        <w:pStyle w:val="NoSpacing"/>
+      </w:pPr>
+      <w:r>
+        <w:t>Task-1</w:t>
+      </w:r>
+    </w:p>
+    <w:p>
+      <w:pPr>
+        <w:pStyle w:val="NoSpacing"/>
+      </w:pPr>
+      <w:r>
+        <w:tab/>
+      </w:r>
+      <w:r>
+        <w:rPr>
+          <w:noProof/>
+        </w:rPr>
+        <w:drawing>
+          <wp:inline distT="0" distB="0" distL="0" distR="0" wp14:anchorId="19AC0972" wp14:editId="2B086775">
+            <wp:extent cx="3657600" cy="1652172"/>
+            <wp:effectExtent l="0" t="0" r="0" b="5715"/>
+            <wp:docPr id="8" name="Picture 8"/>
+            <wp:cNvGraphicFramePr>
+              <a:graphicFrameLocks xmlns:a="http://schemas.openxmlformats.org/drawingml/2006/main" noChangeAspect="1"/>
+            </wp:cNvGraphicFramePr>
+            <a:graphic xmlns:a="http://schemas.openxmlformats.org/drawingml/2006/main">
+              <a:graphicData uri="http://schemas.openxmlformats.org/drawingml/2006/picture">
+                <pic:pic xmlns:pic="http://schemas.openxmlformats.org/drawingml/2006/picture">
+                  <pic:nvPicPr>
+                    <pic:cNvPr id="0" name="Picture 3"/>
+                    <pic:cNvPicPr>
+                      <a:picLocks noChangeAspect="1" noChangeArrowheads="1"/>
+                    </pic:cNvPicPr>
+                  </pic:nvPicPr>
+                  <pic:blipFill>
+                    <a:blip r:embed="rId14" cstate="print">
+                      <a:extLst>
+                        <a:ext uri="{28A0092B-C50C-407E-A947-70E740481C1C}">
+                          <a14:useLocalDpi xmlns:a14="http://schemas.microsoft.com/office/drawing/2010/main" val="0"/>
+                        </a:ext>
+                      </a:extLst>
+                    </a:blip>
+                    <a:srcRect/>
+                    <a:stretch>
+                      <a:fillRect/>
+                    </a:stretch>
+                  </pic:blipFill>
+                  <pic:spPr bwMode="auto">
+                    <a:xfrm>
+                      <a:off x="0" y="0"/>
+                      <a:ext cx="3662731" cy="1654490"/>
+                    </a:xfrm>
+                    <a:prstGeom prst="rect">
+                      <a:avLst/>
+                    </a:prstGeom>
+                    <a:noFill/>
+                    <a:ln>
+                      <a:noFill/>
+                    </a:ln>
+                  </pic:spPr>
+                </pic:pic>
+              </a:graphicData>
+            </a:graphic>
+          </wp:inline>
+        </w:drawing>
       </w:r>
     </w:p>
     <w:sectPr>
@@ -1986,6 +2362,97 @@
     </w:lvl>
   </w:abstractNum>
   <w:abstractNum w:abstractNumId="6" w15:restartNumberingAfterBreak="0">
+    <w:nsid w:val="3B2A06CA"/>
+    <w:multiLevelType w:val="hybridMultilevel"/>
+    <w:tmpl w:val="A1B07B64"/>
+    <w:lvl w:ilvl="0" w:tplc="0409000F">
+      <w:start w:val="1"/>
+      <w:numFmt w:val="decimal"/>
+      <w:lvlText w:val="%1."/>
+      <w:lvlJc w:val="left"/>
+      <w:pPr>
+        <w:ind w:left="720" w:hanging="360"/>
+      </w:pPr>
+      <w:rPr>
+        <w:rFonts w:hint="default"/>
+        <w:b w:val="0"/>
+        <w:u w:val="none"/>
+      </w:rPr>
+    </w:lvl>
+    <w:lvl w:ilvl="1" w:tplc="04090019" w:tentative="1">
+      <w:start w:val="1"/>
+      <w:numFmt w:val="lowerLetter"/>
+      <w:lvlText w:val="%2."/>
+      <w:lvlJc w:val="left"/>
+      <w:pPr>
+        <w:ind w:left="1440" w:hanging="360"/>
+      </w:pPr>
+    </w:lvl>
+    <w:lvl w:ilvl="2" w:tplc="0409001B" w:tentative="1">
+      <w:start w:val="1"/>
+      <w:numFmt w:val="lowerRoman"/>
+      <w:lvlText w:val="%3."/>
+      <w:lvlJc w:val="right"/>
+      <w:pPr>
+        <w:ind w:left="2160" w:hanging="180"/>
+      </w:pPr>
+    </w:lvl>
+    <w:lvl w:ilvl="3" w:tplc="0409000F" w:tentative="1">
+      <w:start w:val="1"/>
+      <w:numFmt w:val="decimal"/>
+      <w:lvlText w:val="%4."/>
+      <w:lvlJc w:val="left"/>
+      <w:pPr>
+        <w:ind w:left="2880" w:hanging="360"/>
+      </w:pPr>
+    </w:lvl>
+    <w:lvl w:ilvl="4" w:tplc="04090019" w:tentative="1">
+      <w:start w:val="1"/>
+      <w:numFmt w:val="lowerLetter"/>
+      <w:lvlText w:val="%5."/>
+      <w:lvlJc w:val="left"/>
+      <w:pPr>
+        <w:ind w:left="3600" w:hanging="360"/>
+      </w:pPr>
+    </w:lvl>
+    <w:lvl w:ilvl="5" w:tplc="0409001B" w:tentative="1">
+      <w:start w:val="1"/>
+      <w:numFmt w:val="lowerRoman"/>
+      <w:lvlText w:val="%6."/>
+      <w:lvlJc w:val="right"/>
+      <w:pPr>
+        <w:ind w:left="4320" w:hanging="180"/>
+      </w:pPr>
+    </w:lvl>
+    <w:lvl w:ilvl="6" w:tplc="0409000F" w:tentative="1">
+      <w:start w:val="1"/>
+      <w:numFmt w:val="decimal"/>
+      <w:lvlText w:val="%7."/>
+      <w:lvlJc w:val="left"/>
+      <w:pPr>
+        <w:ind w:left="5040" w:hanging="360"/>
+      </w:pPr>
+    </w:lvl>
+    <w:lvl w:ilvl="7" w:tplc="04090019" w:tentative="1">
+      <w:start w:val="1"/>
+      <w:numFmt w:val="lowerLetter"/>
+      <w:lvlText w:val="%8."/>
+      <w:lvlJc w:val="left"/>
+      <w:pPr>
+        <w:ind w:left="5760" w:hanging="360"/>
+      </w:pPr>
+    </w:lvl>
+    <w:lvl w:ilvl="8" w:tplc="0409001B" w:tentative="1">
+      <w:start w:val="1"/>
+      <w:numFmt w:val="lowerRoman"/>
+      <w:lvlText w:val="%9."/>
+      <w:lvlJc w:val="right"/>
+      <w:pPr>
+        <w:ind w:left="6480" w:hanging="180"/>
+      </w:pPr>
+    </w:lvl>
+  </w:abstractNum>
+  <w:abstractNum w:abstractNumId="7" w15:restartNumberingAfterBreak="0">
     <w:nsid w:val="3E580183"/>
     <w:multiLevelType w:val="hybridMultilevel"/>
     <w:tmpl w:val="FD9E4AC6"/>
@@ -2084,7 +2551,7 @@
     <w:abstractNumId w:val="4"/>
   </w:num>
   <w:num w:numId="4" w16cid:durableId="916748509">
-    <w:abstractNumId w:val="6"/>
+    <w:abstractNumId w:val="7"/>
   </w:num>
   <w:num w:numId="5" w16cid:durableId="641008732">
     <w:abstractNumId w:val="2"/>
@@ -2094,6 +2561,9 @@
   </w:num>
   <w:num w:numId="7" w16cid:durableId="118957205">
     <w:abstractNumId w:val="1"/>
+  </w:num>
+  <w:num w:numId="8" w16cid:durableId="1822765591">
+    <w:abstractNumId w:val="6"/>
   </w:num>
 </w:numbering>
 </file>

</xml_diff>